<commit_message>
MàJ - DOP Initial
</commit_message>
<xml_diff>
--- a/Gestion projet/dop2.docx
+++ b/Gestion projet/dop2.docx
@@ -7,7 +7,6 @@
         <w:br w:type="page"/>
       </w:r>
     </w:p>
-    <w:p/>
     <w:p>
       <w:pPr>
         <w:pStyle w:val="Titre1"/>
@@ -25,6 +24,7 @@
           <w:rFonts w:eastAsia="Times New Roman"/>
           <w:lang w:eastAsia="fr-FR"/>
         </w:rPr>
+        <w:lastRenderedPageBreak/>
         <w:t>Cadre et objectifs du projet</w:t>
       </w:r>
     </w:p>
@@ -35,23 +35,421 @@
           <w:lang w:eastAsia="fr-FR"/>
         </w:rPr>
       </w:pPr>
-      <w:proofErr w:type="spellStart"/>
-      <w:proofErr w:type="gramStart"/>
+    </w:p>
+    <w:p>
+      <w:pPr>
+        <w:rPr>
+          <w:rFonts w:eastAsia="Times New Roman"/>
+          <w:lang w:eastAsia="fr-FR"/>
+        </w:rPr>
+      </w:pPr>
       <w:r>
         <w:rPr>
           <w:rFonts w:eastAsia="Times New Roman"/>
           <w:lang w:eastAsia="fr-FR"/>
         </w:rPr>
-        <w:t>Ai je</w:t>
+        <w:t>Le but</w:t>
       </w:r>
-      <w:proofErr w:type="spellEnd"/>
-      <w:proofErr w:type="gramEnd"/>
       <w:r>
         <w:rPr>
           <w:rFonts w:eastAsia="Times New Roman"/>
           <w:lang w:eastAsia="fr-FR"/>
         </w:rPr>
-        <w:t xml:space="preserve"> bien compris la demande et le besoin non exprimé ?</w:t>
+        <w:t xml:space="preserve"> est de créer le logiciel nécessaire pour cartographier une </w:t>
+      </w:r>
+      <w:r>
+        <w:rPr>
+          <w:rFonts w:eastAsia="Times New Roman"/>
+          <w:lang w:eastAsia="fr-FR"/>
+        </w:rPr>
+        <w:t>zone avec le r</w:t>
+      </w:r>
+      <w:r>
+        <w:rPr>
+          <w:rFonts w:eastAsia="Times New Roman"/>
+          <w:lang w:eastAsia="fr-FR"/>
+        </w:rPr>
+        <w:t>obot</w:t>
+      </w:r>
+      <w:r>
+        <w:rPr>
+          <w:rFonts w:eastAsia="Times New Roman"/>
+          <w:lang w:eastAsia="fr-FR"/>
+        </w:rPr>
+        <w:t xml:space="preserve"> Arduino. Le logiciel</w:t>
+      </w:r>
+      <w:r>
+        <w:rPr>
+          <w:rFonts w:eastAsia="Times New Roman"/>
+          <w:lang w:eastAsia="fr-FR"/>
+        </w:rPr>
+        <w:t xml:space="preserve"> </w:t>
+      </w:r>
+      <w:r>
+        <w:rPr>
+          <w:rFonts w:eastAsia="Times New Roman"/>
+          <w:lang w:eastAsia="fr-FR"/>
+        </w:rPr>
+        <w:t>que</w:t>
+      </w:r>
+      <w:r>
+        <w:rPr>
+          <w:rFonts w:eastAsia="Times New Roman"/>
+          <w:lang w:eastAsia="fr-FR"/>
+        </w:rPr>
+        <w:t xml:space="preserve"> </w:t>
+      </w:r>
+      <w:r>
+        <w:rPr>
+          <w:rFonts w:eastAsia="Times New Roman"/>
+          <w:lang w:eastAsia="fr-FR"/>
+        </w:rPr>
+        <w:t>nous devons</w:t>
+      </w:r>
+      <w:r>
+        <w:rPr>
+          <w:rFonts w:eastAsia="Times New Roman"/>
+          <w:lang w:eastAsia="fr-FR"/>
+        </w:rPr>
+        <w:t xml:space="preserve"> faire, doit cartographier de façon </w:t>
+      </w:r>
+      <w:r>
+        <w:rPr>
+          <w:rFonts w:eastAsia="Times New Roman"/>
+          <w:lang w:eastAsia="fr-FR"/>
+        </w:rPr>
+        <w:t>a</w:t>
+      </w:r>
+      <w:r>
+        <w:rPr>
+          <w:rFonts w:eastAsia="Times New Roman"/>
+          <w:lang w:eastAsia="fr-FR"/>
+        </w:rPr>
+        <w:t>utonome, une</w:t>
+      </w:r>
+      <w:r>
+        <w:rPr>
+          <w:rFonts w:eastAsia="Times New Roman"/>
+          <w:lang w:eastAsia="fr-FR"/>
+        </w:rPr>
+        <w:t xml:space="preserve"> </w:t>
+      </w:r>
+      <w:r>
+        <w:rPr>
+          <w:rFonts w:eastAsia="Times New Roman"/>
+          <w:lang w:eastAsia="fr-FR"/>
+        </w:rPr>
+        <w:t>zone et afficher la carte de cette zone sur un écran.</w:t>
+      </w:r>
+    </w:p>
+    <w:p>
+      <w:pPr>
+        <w:rPr>
+          <w:rFonts w:eastAsia="Times New Roman"/>
+          <w:lang w:eastAsia="fr-FR"/>
+        </w:rPr>
+      </w:pPr>
+      <w:r>
+        <w:rPr>
+          <w:rFonts w:eastAsia="Times New Roman"/>
+          <w:lang w:eastAsia="fr-FR"/>
+        </w:rPr>
+        <w:t>Le top départ de la cartographie peut être donnée:</w:t>
+      </w:r>
+    </w:p>
+    <w:p>
+      <w:pPr>
+        <w:pStyle w:val="Paragraphedeliste"/>
+        <w:numPr>
+          <w:ilvl w:val="0"/>
+          <w:numId w:val="4"/>
+        </w:numPr>
+        <w:rPr>
+          <w:rFonts w:eastAsia="Times New Roman"/>
+          <w:lang w:eastAsia="fr-FR"/>
+        </w:rPr>
+      </w:pPr>
+      <w:r>
+        <w:rPr>
+          <w:rFonts w:eastAsia="Times New Roman"/>
+          <w:lang w:eastAsia="fr-FR"/>
+        </w:rPr>
+        <w:t xml:space="preserve">Par </w:t>
+      </w:r>
+      <w:r>
+        <w:rPr>
+          <w:rFonts w:eastAsia="Times New Roman"/>
+          <w:lang w:eastAsia="fr-FR"/>
+        </w:rPr>
+        <w:t>un clic</w:t>
+      </w:r>
+      <w:r>
+        <w:rPr>
+          <w:rFonts w:eastAsia="Times New Roman"/>
+          <w:lang w:eastAsia="fr-FR"/>
+        </w:rPr>
+        <w:t xml:space="preserve"> </w:t>
+      </w:r>
+      <w:r>
+        <w:rPr>
+          <w:rFonts w:eastAsia="Times New Roman"/>
+          <w:lang w:eastAsia="fr-FR"/>
+        </w:rPr>
+        <w:t>sur un bouton dans le logiciel</w:t>
+      </w:r>
+      <w:r>
+        <w:rPr>
+          <w:rFonts w:eastAsia="Times New Roman"/>
+          <w:lang w:eastAsia="fr-FR"/>
+        </w:rPr>
+        <w:t>,</w:t>
+      </w:r>
+    </w:p>
+    <w:p>
+      <w:pPr>
+        <w:pStyle w:val="Paragraphedeliste"/>
+        <w:numPr>
+          <w:ilvl w:val="0"/>
+          <w:numId w:val="4"/>
+        </w:numPr>
+        <w:rPr>
+          <w:rFonts w:eastAsia="Times New Roman"/>
+          <w:lang w:eastAsia="fr-FR"/>
+        </w:rPr>
+      </w:pPr>
+      <w:r>
+        <w:rPr>
+          <w:rFonts w:eastAsia="Times New Roman"/>
+          <w:lang w:eastAsia="fr-FR"/>
+        </w:rPr>
+        <w:t>P</w:t>
+      </w:r>
+      <w:r>
+        <w:rPr>
+          <w:rFonts w:eastAsia="Times New Roman"/>
+          <w:lang w:eastAsia="fr-FR"/>
+        </w:rPr>
+        <w:t>ar un timer</w:t>
+      </w:r>
+      <w:r>
+        <w:rPr>
+          <w:rFonts w:eastAsia="Times New Roman"/>
+          <w:lang w:eastAsia="fr-FR"/>
+        </w:rPr>
+        <w:t>,</w:t>
+      </w:r>
+    </w:p>
+    <w:p>
+      <w:pPr>
+        <w:pStyle w:val="Paragraphedeliste"/>
+        <w:numPr>
+          <w:ilvl w:val="0"/>
+          <w:numId w:val="4"/>
+        </w:numPr>
+        <w:rPr>
+          <w:rFonts w:eastAsia="Times New Roman"/>
+          <w:lang w:eastAsia="fr-FR"/>
+        </w:rPr>
+      </w:pPr>
+      <w:r>
+        <w:rPr>
+          <w:rFonts w:eastAsia="Times New Roman"/>
+          <w:lang w:eastAsia="fr-FR"/>
+        </w:rPr>
+        <w:t>Dès</w:t>
+      </w:r>
+      <w:r>
+        <w:rPr>
+          <w:rFonts w:eastAsia="Times New Roman"/>
+          <w:lang w:eastAsia="fr-FR"/>
+        </w:rPr>
+        <w:t xml:space="preserve"> l’allumage du robot.</w:t>
+      </w:r>
+    </w:p>
+    <w:p>
+      <w:pPr>
+        <w:rPr>
+          <w:rFonts w:eastAsia="Times New Roman"/>
+          <w:lang w:eastAsia="fr-FR"/>
+        </w:rPr>
+      </w:pPr>
+      <w:r>
+        <w:rPr>
+          <w:rFonts w:eastAsia="Times New Roman"/>
+          <w:lang w:eastAsia="fr-FR"/>
+        </w:rPr>
+        <w:t>La fin de la cartographie</w:t>
+      </w:r>
+      <w:r>
+        <w:rPr>
+          <w:rFonts w:eastAsia="Times New Roman"/>
+          <w:lang w:eastAsia="fr-FR"/>
+        </w:rPr>
+        <w:t xml:space="preserve"> est laissée libre.</w:t>
+      </w:r>
+    </w:p>
+    <w:p>
+      <w:pPr>
+        <w:rPr>
+          <w:rFonts w:eastAsia="Times New Roman"/>
+          <w:lang w:eastAsia="fr-FR"/>
+        </w:rPr>
+      </w:pPr>
+      <w:r>
+        <w:rPr>
+          <w:rFonts w:eastAsia="Times New Roman"/>
+          <w:lang w:eastAsia="fr-FR"/>
+        </w:rPr>
+        <w:t>Le logiciel</w:t>
+      </w:r>
+      <w:r>
+        <w:rPr>
+          <w:rFonts w:eastAsia="Times New Roman"/>
+          <w:lang w:eastAsia="fr-FR"/>
+        </w:rPr>
+        <w:t xml:space="preserve"> communique </w:t>
+      </w:r>
+      <w:r>
+        <w:rPr>
+          <w:rFonts w:eastAsia="Times New Roman"/>
+          <w:lang w:eastAsia="fr-FR"/>
+        </w:rPr>
+        <w:t>avec le robot à travers le réseau Wifi.</w:t>
+      </w:r>
+    </w:p>
+    <w:p>
+      <w:pPr>
+        <w:rPr>
+          <w:rFonts w:eastAsia="Times New Roman"/>
+          <w:lang w:eastAsia="fr-FR"/>
+        </w:rPr>
+      </w:pPr>
+      <w:r>
+        <w:rPr>
+          <w:rFonts w:eastAsia="Times New Roman"/>
+          <w:lang w:eastAsia="fr-FR"/>
+        </w:rPr>
+        <w:t xml:space="preserve">Sur le robot, </w:t>
+      </w:r>
+      <w:r>
+        <w:rPr>
+          <w:rFonts w:eastAsia="Times New Roman"/>
+          <w:lang w:eastAsia="fr-FR"/>
+        </w:rPr>
+        <w:t>nous devons</w:t>
+      </w:r>
+      <w:r>
+        <w:rPr>
+          <w:rFonts w:eastAsia="Times New Roman"/>
+          <w:lang w:eastAsia="fr-FR"/>
+        </w:rPr>
+        <w:t xml:space="preserve"> coder en C/C++ dans l’IDE</w:t>
+      </w:r>
+      <w:r>
+        <w:rPr>
+          <w:rFonts w:eastAsia="Times New Roman"/>
+          <w:lang w:eastAsia="fr-FR"/>
+        </w:rPr>
+        <w:t xml:space="preserve"> Arduino.</w:t>
+      </w:r>
+    </w:p>
+    <w:p>
+      <w:pPr>
+        <w:rPr>
+          <w:rFonts w:eastAsia="Times New Roman"/>
+          <w:lang w:eastAsia="fr-FR"/>
+        </w:rPr>
+      </w:pPr>
+      <w:r>
+        <w:rPr>
+          <w:rFonts w:eastAsia="Times New Roman"/>
+          <w:lang w:eastAsia="fr-FR"/>
+        </w:rPr>
+        <w:t>Nous sommes</w:t>
+      </w:r>
+      <w:r>
+        <w:rPr>
+          <w:rFonts w:eastAsia="Times New Roman"/>
+          <w:lang w:eastAsia="fr-FR"/>
+        </w:rPr>
+        <w:t xml:space="preserve"> </w:t>
+      </w:r>
+      <w:r>
+        <w:rPr>
+          <w:rFonts w:eastAsia="Times New Roman"/>
+          <w:lang w:eastAsia="fr-FR"/>
+        </w:rPr>
+        <w:t>libres</w:t>
+      </w:r>
+      <w:r>
+        <w:rPr>
+          <w:rFonts w:eastAsia="Times New Roman"/>
+          <w:lang w:eastAsia="fr-FR"/>
+        </w:rPr>
+        <w:t xml:space="preserve"> de choisi</w:t>
+      </w:r>
+      <w:r>
+        <w:rPr>
+          <w:rFonts w:eastAsia="Times New Roman"/>
+          <w:lang w:eastAsia="fr-FR"/>
+        </w:rPr>
+        <w:t>r</w:t>
+      </w:r>
+      <w:r>
+        <w:rPr>
+          <w:rFonts w:eastAsia="Times New Roman"/>
+          <w:lang w:eastAsia="fr-FR"/>
+        </w:rPr>
+        <w:t xml:space="preserve"> </w:t>
+      </w:r>
+      <w:r>
+        <w:rPr>
+          <w:rFonts w:eastAsia="Times New Roman"/>
+          <w:lang w:eastAsia="fr-FR"/>
+        </w:rPr>
+        <w:t>notre</w:t>
+      </w:r>
+      <w:r>
+        <w:rPr>
+          <w:rFonts w:eastAsia="Times New Roman"/>
+          <w:lang w:eastAsia="fr-FR"/>
+        </w:rPr>
+        <w:t xml:space="preserve"> environnement de développement pour </w:t>
+      </w:r>
+      <w:r>
+        <w:rPr>
+          <w:rFonts w:eastAsia="Times New Roman"/>
+          <w:lang w:eastAsia="fr-FR"/>
+        </w:rPr>
+        <w:t>notre</w:t>
+      </w:r>
+      <w:r>
+        <w:rPr>
+          <w:rFonts w:eastAsia="Times New Roman"/>
+          <w:lang w:eastAsia="fr-FR"/>
+        </w:rPr>
+        <w:t xml:space="preserve"> </w:t>
+      </w:r>
+      <w:r>
+        <w:rPr>
+          <w:rFonts w:eastAsia="Times New Roman"/>
+          <w:lang w:eastAsia="fr-FR"/>
+        </w:rPr>
+        <w:t>o</w:t>
+      </w:r>
+      <w:r>
+        <w:rPr>
+          <w:rFonts w:eastAsia="Times New Roman"/>
+          <w:lang w:eastAsia="fr-FR"/>
+        </w:rPr>
+        <w:t>rdinateur</w:t>
+      </w:r>
+      <w:r>
+        <w:rPr>
+          <w:rFonts w:eastAsia="Times New Roman"/>
+          <w:lang w:eastAsia="fr-FR"/>
+        </w:rPr>
+        <w:t>.</w:t>
       </w:r>
     </w:p>
     <w:p>
@@ -74,6 +472,7 @@
         <w:t>Que devrons nous faire et quand ?</w:t>
       </w:r>
     </w:p>
+    <w:p/>
     <w:p>
       <w:pPr>
         <w:rPr>
@@ -84,9 +483,50 @@
       <w:r>
         <w:rPr>
           <w:rFonts w:eastAsia="Times New Roman"/>
-          <w:lang w:eastAsia="fr-FR"/>
-        </w:rPr>
-        <w:t>Liste de tâches et organigramme de tâches</w:t>
+          <w:noProof/>
+          <w:lang w:eastAsia="fr-FR"/>
+        </w:rPr>
+        <w:drawing>
+          <wp:inline distT="0" distB="0" distL="0" distR="0">
+            <wp:extent cx="5760720" cy="3045460"/>
+            <wp:effectExtent l="0" t="0" r="0" b="2540"/>
+            <wp:docPr id="3" name="Image 3"/>
+            <wp:cNvGraphicFramePr>
+              <a:graphicFrameLocks xmlns:a="http://schemas.openxmlformats.org/drawingml/2006/main" noChangeAspect="1"/>
+            </wp:cNvGraphicFramePr>
+            <a:graphic xmlns:a="http://schemas.openxmlformats.org/drawingml/2006/main">
+              <a:graphicData uri="http://schemas.openxmlformats.org/drawingml/2006/picture">
+                <pic:pic xmlns:pic="http://schemas.openxmlformats.org/drawingml/2006/picture">
+                  <pic:nvPicPr>
+                    <pic:cNvPr id="3" name="gantt_initial.png"/>
+                    <pic:cNvPicPr/>
+                  </pic:nvPicPr>
+                  <pic:blipFill>
+                    <a:blip r:embed="rId5">
+                      <a:extLst>
+                        <a:ext uri="{28A0092B-C50C-407E-A947-70E740481C1C}">
+                          <a14:useLocalDpi xmlns:a14="http://schemas.microsoft.com/office/drawing/2010/main" val="0"/>
+                        </a:ext>
+                      </a:extLst>
+                    </a:blip>
+                    <a:stretch>
+                      <a:fillRect/>
+                    </a:stretch>
+                  </pic:blipFill>
+                  <pic:spPr>
+                    <a:xfrm>
+                      <a:off x="0" y="0"/>
+                      <a:ext cx="5760720" cy="3045460"/>
+                    </a:xfrm>
+                    <a:prstGeom prst="rect">
+                      <a:avLst/>
+                    </a:prstGeom>
+                  </pic:spPr>
+                </pic:pic>
+              </a:graphicData>
+            </a:graphic>
+          </wp:inline>
+        </w:drawing>
       </w:r>
     </w:p>
     <w:p>
@@ -96,13 +536,38 @@
           <w:lang w:eastAsia="fr-FR"/>
         </w:rPr>
       </w:pPr>
-      <w:r>
+    </w:p>
+    <w:p>
+      <w:pPr>
         <w:rPr>
           <w:rFonts w:eastAsia="Times New Roman"/>
           <w:lang w:eastAsia="fr-FR"/>
         </w:rPr>
-        <w:t>Jalons, Dates clés</w:t>
-      </w:r>
+      </w:pPr>
+    </w:p>
+    <w:p>
+      <w:pPr>
+        <w:rPr>
+          <w:rFonts w:eastAsia="Times New Roman"/>
+          <w:lang w:eastAsia="fr-FR"/>
+        </w:rPr>
+      </w:pPr>
+    </w:p>
+    <w:p>
+      <w:pPr>
+        <w:rPr>
+          <w:rFonts w:eastAsia="Times New Roman"/>
+          <w:lang w:eastAsia="fr-FR"/>
+        </w:rPr>
+      </w:pPr>
+    </w:p>
+    <w:p>
+      <w:pPr>
+        <w:rPr>
+          <w:rFonts w:eastAsia="Times New Roman"/>
+          <w:lang w:eastAsia="fr-FR"/>
+        </w:rPr>
+      </w:pPr>
     </w:p>
     <w:p>
       <w:pPr>
@@ -121,22 +586,11 @@
           <w:rFonts w:eastAsia="Times New Roman"/>
           <w:lang w:eastAsia="fr-FR"/>
         </w:rPr>
+        <w:lastRenderedPageBreak/>
         <w:t>Gestion des activités</w:t>
       </w:r>
     </w:p>
     <w:p>
-      <w:pPr>
-        <w:rPr>
-          <w:lang w:eastAsia="fr-FR"/>
-        </w:rPr>
-      </w:pPr>
-    </w:p>
-    <w:p>
-      <w:pPr>
-        <w:rPr>
-          <w:lang w:eastAsia="fr-FR"/>
-        </w:rPr>
-      </w:pPr>
       <w:r>
         <w:rPr>
           <w:noProof/>
@@ -150,7 +604,7 @@
             <wp:cNvGraphicFramePr/>
             <a:graphic xmlns:a="http://schemas.openxmlformats.org/drawingml/2006/main">
               <a:graphicData uri="http://schemas.openxmlformats.org/drawingml/2006/diagram">
-                <dgm:relIds xmlns:dgm="http://schemas.openxmlformats.org/drawingml/2006/diagram" xmlns:r="http://schemas.openxmlformats.org/officeDocument/2006/relationships" r:dm="rId5" r:lo="rId6" r:qs="rId7" r:cs="rId8"/>
+                <dgm:relIds xmlns:dgm="http://schemas.openxmlformats.org/drawingml/2006/diagram" xmlns:r="http://schemas.openxmlformats.org/officeDocument/2006/relationships" r:dm="rId6" r:lo="rId7" r:qs="rId8" r:cs="rId9"/>
               </a:graphicData>
             </a:graphic>
           </wp:inline>
@@ -159,6 +613,224 @@
     </w:p>
     <w:p>
       <w:pPr>
+        <w:rPr>
+          <w:lang w:eastAsia="fr-FR"/>
+        </w:rPr>
+      </w:pPr>
+      <w:r>
+        <w:t xml:space="preserve">Gestion </w:t>
+      </w:r>
+      <w:r>
+        <w:t xml:space="preserve">de </w:t>
+      </w:r>
+      <w:r>
+        <w:t>projet</w:t>
+      </w:r>
+    </w:p>
+    <w:p>
+      <w:pPr>
+        <w:pStyle w:val="Paragraphedeliste"/>
+        <w:numPr>
+          <w:ilvl w:val="0"/>
+          <w:numId w:val="6"/>
+        </w:numPr>
+        <w:spacing w:after="160" w:line="259" w:lineRule="auto"/>
+      </w:pPr>
+      <w:r>
+        <w:t>Répartition tâches</w:t>
+      </w:r>
+    </w:p>
+    <w:p>
+      <w:pPr>
+        <w:pStyle w:val="Paragraphedeliste"/>
+        <w:numPr>
+          <w:ilvl w:val="0"/>
+          <w:numId w:val="6"/>
+        </w:numPr>
+        <w:spacing w:after="160" w:line="259" w:lineRule="auto"/>
+      </w:pPr>
+      <w:r>
+        <w:t>Gantt</w:t>
+      </w:r>
+    </w:p>
+    <w:p>
+      <w:pPr>
+        <w:pStyle w:val="Paragraphedeliste"/>
+        <w:numPr>
+          <w:ilvl w:val="0"/>
+          <w:numId w:val="6"/>
+        </w:numPr>
+        <w:spacing w:after="160" w:line="259" w:lineRule="auto"/>
+      </w:pPr>
+      <w:r>
+        <w:t>Suivi projet</w:t>
+      </w:r>
+    </w:p>
+    <w:p>
+      <w:r>
+        <w:t>Calcul</w:t>
+      </w:r>
+    </w:p>
+    <w:p>
+      <w:pPr>
+        <w:pStyle w:val="Paragraphedeliste"/>
+        <w:numPr>
+          <w:ilvl w:val="0"/>
+          <w:numId w:val="5"/>
+        </w:numPr>
+        <w:spacing w:after="160" w:line="259" w:lineRule="auto"/>
+      </w:pPr>
+      <w:r>
+        <w:t>Prise de mesure - calibrage</w:t>
+      </w:r>
+    </w:p>
+    <w:p>
+      <w:pPr>
+        <w:pStyle w:val="Paragraphedeliste"/>
+        <w:numPr>
+          <w:ilvl w:val="0"/>
+          <w:numId w:val="5"/>
+        </w:numPr>
+        <w:spacing w:after="160" w:line="259" w:lineRule="auto"/>
+      </w:pPr>
+      <w:r>
+        <w:t>Odométrie</w:t>
+      </w:r>
+    </w:p>
+    <w:p>
+      <w:r>
+        <w:t xml:space="preserve">Client </w:t>
+      </w:r>
+      <w:r>
+        <w:t>Web</w:t>
+      </w:r>
+    </w:p>
+    <w:p>
+      <w:pPr>
+        <w:pStyle w:val="Paragraphedeliste"/>
+        <w:numPr>
+          <w:ilvl w:val="0"/>
+          <w:numId w:val="5"/>
+        </w:numPr>
+      </w:pPr>
+      <w:r>
+        <w:t>Choix technique</w:t>
+      </w:r>
+    </w:p>
+    <w:p>
+      <w:pPr>
+        <w:pStyle w:val="Paragraphedeliste"/>
+        <w:numPr>
+          <w:ilvl w:val="0"/>
+          <w:numId w:val="5"/>
+        </w:numPr>
+        <w:spacing w:after="160" w:line="259" w:lineRule="auto"/>
+      </w:pPr>
+      <w:r>
+        <w:t>Communication avec serveur</w:t>
+      </w:r>
+    </w:p>
+    <w:p>
+      <w:pPr>
+        <w:pStyle w:val="Paragraphedeliste"/>
+        <w:numPr>
+          <w:ilvl w:val="0"/>
+          <w:numId w:val="5"/>
+        </w:numPr>
+        <w:spacing w:after="160" w:line="259" w:lineRule="auto"/>
+      </w:pPr>
+      <w:r>
+        <w:t>Mise en place carto</w:t>
+      </w:r>
+      <w:r>
+        <w:t>graphie</w:t>
+      </w:r>
+    </w:p>
+    <w:p>
+      <w:r>
+        <w:t xml:space="preserve">Serveur </w:t>
+      </w:r>
+      <w:r>
+        <w:t>web</w:t>
+      </w:r>
+    </w:p>
+    <w:p>
+      <w:pPr>
+        <w:pStyle w:val="Paragraphedeliste"/>
+        <w:numPr>
+          <w:ilvl w:val="0"/>
+          <w:numId w:val="5"/>
+        </w:numPr>
+        <w:spacing w:after="160" w:line="259" w:lineRule="auto"/>
+      </w:pPr>
+      <w:r>
+        <w:t>Communication avec client</w:t>
+      </w:r>
+    </w:p>
+    <w:p>
+      <w:r>
+        <w:t>Programmation Arduino</w:t>
+      </w:r>
+    </w:p>
+    <w:p>
+      <w:pPr>
+        <w:pStyle w:val="Paragraphedeliste"/>
+        <w:numPr>
+          <w:ilvl w:val="0"/>
+          <w:numId w:val="5"/>
+        </w:numPr>
+        <w:spacing w:after="160" w:line="259" w:lineRule="auto"/>
+      </w:pPr>
+      <w:r>
+        <w:t>Choix algo</w:t>
+      </w:r>
+      <w:r>
+        <w:t>rithme</w:t>
+      </w:r>
+    </w:p>
+    <w:p>
+      <w:pPr>
+        <w:pStyle w:val="Paragraphedeliste"/>
+        <w:numPr>
+          <w:ilvl w:val="0"/>
+          <w:numId w:val="5"/>
+        </w:numPr>
+        <w:spacing w:after="160" w:line="259" w:lineRule="auto"/>
+      </w:pPr>
+      <w:r>
+        <w:t>Mise en place de l’algorithme choisi</w:t>
+      </w:r>
+    </w:p>
+    <w:p>
+      <w:pPr>
+        <w:rPr>
+          <w:lang w:eastAsia="fr-FR"/>
+        </w:rPr>
+      </w:pPr>
+    </w:p>
+    <w:p>
+      <w:pPr>
+        <w:rPr>
+          <w:lang w:eastAsia="fr-FR"/>
+        </w:rPr>
+      </w:pPr>
+    </w:p>
+    <w:p>
+      <w:pPr>
+        <w:rPr>
+          <w:lang w:eastAsia="fr-FR"/>
+        </w:rPr>
+      </w:pPr>
+    </w:p>
+    <w:p>
+      <w:pPr>
+        <w:rPr>
+          <w:lang w:eastAsia="fr-FR"/>
+        </w:rPr>
+      </w:pPr>
+    </w:p>
+    <w:p>
+      <w:pPr>
         <w:pStyle w:val="Titre1"/>
         <w:numPr>
           <w:ilvl w:val="0"/>
@@ -176,6 +848,7 @@
           <w:rFonts w:eastAsia="Times New Roman"/>
           <w:lang w:eastAsia="fr-FR"/>
         </w:rPr>
+        <w:lastRenderedPageBreak/>
         <w:t>Identification des risques</w:t>
       </w:r>
     </w:p>
@@ -186,13 +859,683 @@
           <w:lang w:eastAsia="fr-FR"/>
         </w:rPr>
       </w:pPr>
-      <w:r>
+    </w:p>
+    <w:tbl>
+      <w:tblPr>
+        <w:tblStyle w:val="Grilledutableau"/>
+        <w:tblW w:w="9133" w:type="dxa"/>
+        <w:tblLayout w:type="fixed"/>
+        <w:tblLook w:val="04A0" w:firstRow="1" w:lastRow="0" w:firstColumn="1" w:lastColumn="0" w:noHBand="0" w:noVBand="1"/>
+      </w:tblPr>
+      <w:tblGrid>
+        <w:gridCol w:w="1980"/>
+        <w:gridCol w:w="1559"/>
+        <w:gridCol w:w="1418"/>
+        <w:gridCol w:w="1275"/>
+        <w:gridCol w:w="1985"/>
+        <w:gridCol w:w="916"/>
+      </w:tblGrid>
+      <w:tr>
+        <w:tc>
+          <w:tcPr>
+            <w:tcW w:w="1980" w:type="dxa"/>
+            <w:vAlign w:val="center"/>
+          </w:tcPr>
+          <w:p>
+            <w:pPr>
+              <w:jc w:val="center"/>
+              <w:rPr>
+                <w:rFonts w:eastAsia="Times New Roman"/>
+                <w:lang w:eastAsia="fr-FR"/>
+              </w:rPr>
+            </w:pPr>
+            <w:r>
+              <w:rPr>
+                <w:rFonts w:eastAsia="Times New Roman"/>
+                <w:lang w:eastAsia="fr-FR"/>
+              </w:rPr>
+              <w:t>Risque</w:t>
+            </w:r>
+          </w:p>
+        </w:tc>
+        <w:tc>
+          <w:tcPr>
+            <w:tcW w:w="1559" w:type="dxa"/>
+            <w:vAlign w:val="center"/>
+          </w:tcPr>
+          <w:p>
+            <w:pPr>
+              <w:jc w:val="center"/>
+              <w:rPr>
+                <w:rFonts w:eastAsia="Times New Roman"/>
+                <w:lang w:eastAsia="fr-FR"/>
+              </w:rPr>
+            </w:pPr>
+            <w:r>
+              <w:rPr>
+                <w:rFonts w:eastAsia="Times New Roman"/>
+                <w:lang w:eastAsia="fr-FR"/>
+              </w:rPr>
+              <w:t>Dangerosité</w:t>
+            </w:r>
+          </w:p>
+        </w:tc>
+        <w:tc>
+          <w:tcPr>
+            <w:tcW w:w="1418" w:type="dxa"/>
+            <w:vAlign w:val="center"/>
+          </w:tcPr>
+          <w:p>
+            <w:pPr>
+              <w:jc w:val="center"/>
+              <w:rPr>
+                <w:rFonts w:eastAsia="Times New Roman"/>
+                <w:lang w:eastAsia="fr-FR"/>
+              </w:rPr>
+            </w:pPr>
+            <w:r>
+              <w:rPr>
+                <w:rFonts w:eastAsia="Times New Roman"/>
+                <w:lang w:eastAsia="fr-FR"/>
+              </w:rPr>
+              <w:t>Probabilité</w:t>
+            </w:r>
+          </w:p>
+        </w:tc>
+        <w:tc>
+          <w:tcPr>
+            <w:tcW w:w="1275" w:type="dxa"/>
+            <w:vAlign w:val="center"/>
+          </w:tcPr>
+          <w:p>
+            <w:pPr>
+              <w:jc w:val="center"/>
+              <w:rPr>
+                <w:rFonts w:eastAsia="Times New Roman"/>
+                <w:lang w:eastAsia="fr-FR"/>
+              </w:rPr>
+            </w:pPr>
+            <w:r>
+              <w:rPr>
+                <w:rFonts w:eastAsia="Times New Roman"/>
+                <w:lang w:eastAsia="fr-FR"/>
+              </w:rPr>
+              <w:t>Criticité</w:t>
+            </w:r>
+          </w:p>
+        </w:tc>
+        <w:tc>
+          <w:tcPr>
+            <w:tcW w:w="1985" w:type="dxa"/>
+            <w:vAlign w:val="center"/>
+          </w:tcPr>
+          <w:p>
+            <w:pPr>
+              <w:jc w:val="center"/>
+              <w:rPr>
+                <w:rFonts w:eastAsia="Times New Roman"/>
+                <w:lang w:eastAsia="fr-FR"/>
+              </w:rPr>
+            </w:pPr>
+            <w:r>
+              <w:rPr>
+                <w:rFonts w:eastAsia="Times New Roman"/>
+                <w:lang w:eastAsia="fr-FR"/>
+              </w:rPr>
+              <w:t>Plan à mettre en œuvre</w:t>
+            </w:r>
+          </w:p>
+        </w:tc>
+        <w:tc>
+          <w:tcPr>
+            <w:tcW w:w="916" w:type="dxa"/>
+            <w:vAlign w:val="center"/>
+          </w:tcPr>
+          <w:p>
+            <w:pPr>
+              <w:jc w:val="center"/>
+              <w:rPr>
+                <w:rFonts w:eastAsia="Times New Roman"/>
+                <w:lang w:eastAsia="fr-FR"/>
+              </w:rPr>
+            </w:pPr>
+            <w:r>
+              <w:rPr>
+                <w:rFonts w:eastAsia="Times New Roman"/>
+                <w:lang w:eastAsia="fr-FR"/>
+              </w:rPr>
+              <w:t>État</w:t>
+            </w:r>
+          </w:p>
+        </w:tc>
+      </w:tr>
+      <w:tr>
+        <w:tc>
+          <w:tcPr>
+            <w:tcW w:w="1980" w:type="dxa"/>
+          </w:tcPr>
+          <w:p>
+            <w:pPr>
+              <w:rPr>
+                <w:rFonts w:eastAsia="Times New Roman"/>
+                <w:lang w:eastAsia="fr-FR"/>
+              </w:rPr>
+            </w:pPr>
+            <w:r>
+              <w:rPr>
+                <w:rFonts w:eastAsia="Times New Roman"/>
+                <w:lang w:eastAsia="fr-FR"/>
+              </w:rPr>
+              <w:t xml:space="preserve">Problème communication entre client et robot dû </w:t>
+            </w:r>
+            <w:r>
+              <w:rPr>
+                <w:rFonts w:eastAsia="Times New Roman"/>
+                <w:lang w:eastAsia="fr-FR"/>
+              </w:rPr>
+              <w:t>à la réinitialisation du wifi sur le robot</w:t>
+            </w:r>
+          </w:p>
+        </w:tc>
+        <w:tc>
+          <w:tcPr>
+            <w:tcW w:w="1559" w:type="dxa"/>
+            <w:vAlign w:val="center"/>
+          </w:tcPr>
+          <w:p>
+            <w:pPr>
+              <w:jc w:val="center"/>
+              <w:rPr>
+                <w:rFonts w:eastAsia="Times New Roman"/>
+                <w:lang w:eastAsia="fr-FR"/>
+              </w:rPr>
+            </w:pPr>
+            <w:r>
+              <w:rPr>
+                <w:rFonts w:eastAsia="Times New Roman"/>
+                <w:lang w:eastAsia="fr-FR"/>
+              </w:rPr>
+              <w:t>3</w:t>
+            </w:r>
+          </w:p>
+        </w:tc>
+        <w:tc>
+          <w:tcPr>
+            <w:tcW w:w="1418" w:type="dxa"/>
+            <w:vAlign w:val="center"/>
+          </w:tcPr>
+          <w:p>
+            <w:pPr>
+              <w:jc w:val="center"/>
+              <w:rPr>
+                <w:rFonts w:eastAsia="Times New Roman"/>
+                <w:lang w:eastAsia="fr-FR"/>
+              </w:rPr>
+            </w:pPr>
+            <w:r>
+              <w:rPr>
+                <w:rFonts w:eastAsia="Times New Roman"/>
+                <w:lang w:eastAsia="fr-FR"/>
+              </w:rPr>
+              <w:t>3</w:t>
+            </w:r>
+          </w:p>
+        </w:tc>
+        <w:tc>
+          <w:tcPr>
+            <w:tcW w:w="1275" w:type="dxa"/>
+            <w:vAlign w:val="center"/>
+          </w:tcPr>
+          <w:p>
+            <w:pPr>
+              <w:jc w:val="center"/>
+              <w:rPr>
+                <w:rFonts w:eastAsia="Times New Roman"/>
+                <w:lang w:eastAsia="fr-FR"/>
+              </w:rPr>
+            </w:pPr>
+            <w:r>
+              <w:rPr>
+                <w:rFonts w:eastAsia="Times New Roman"/>
+                <w:lang w:eastAsia="fr-FR"/>
+              </w:rPr>
+              <w:t>9</w:t>
+            </w:r>
+          </w:p>
+        </w:tc>
+        <w:tc>
+          <w:tcPr>
+            <w:tcW w:w="1985" w:type="dxa"/>
+          </w:tcPr>
+          <w:p>
+            <w:pPr>
+              <w:rPr>
+                <w:rFonts w:eastAsia="Times New Roman"/>
+                <w:lang w:eastAsia="fr-FR"/>
+              </w:rPr>
+            </w:pPr>
+            <w:r>
+              <w:rPr>
+                <w:rFonts w:eastAsia="Times New Roman"/>
+                <w:lang w:eastAsia="fr-FR"/>
+              </w:rPr>
+              <w:t>Faire tourner une roue après l’autre de façon « invisible »</w:t>
+            </w:r>
+          </w:p>
+        </w:tc>
+        <w:tc>
+          <w:tcPr>
+            <w:tcW w:w="916" w:type="dxa"/>
+          </w:tcPr>
+          <w:p>
+            <w:pPr>
+              <w:rPr>
+                <w:rFonts w:eastAsia="Times New Roman"/>
+                <w:lang w:eastAsia="fr-FR"/>
+              </w:rPr>
+            </w:pPr>
+          </w:p>
+        </w:tc>
+      </w:tr>
+      <w:tr>
+        <w:tc>
+          <w:tcPr>
+            <w:tcW w:w="1980" w:type="dxa"/>
+          </w:tcPr>
+          <w:p>
+            <w:pPr>
+              <w:rPr>
+                <w:rFonts w:eastAsia="Times New Roman"/>
+                <w:lang w:eastAsia="fr-FR"/>
+              </w:rPr>
+            </w:pPr>
+            <w:r>
+              <w:rPr>
+                <w:rFonts w:eastAsia="Times New Roman"/>
+                <w:lang w:eastAsia="fr-FR"/>
+              </w:rPr>
+              <w:t>Manque de précision des capteurs</w:t>
+            </w:r>
+          </w:p>
+        </w:tc>
+        <w:tc>
+          <w:tcPr>
+            <w:tcW w:w="1559" w:type="dxa"/>
+            <w:vAlign w:val="center"/>
+          </w:tcPr>
+          <w:p>
+            <w:pPr>
+              <w:jc w:val="center"/>
+              <w:rPr>
+                <w:rFonts w:eastAsia="Times New Roman"/>
+                <w:lang w:eastAsia="fr-FR"/>
+              </w:rPr>
+            </w:pPr>
+            <w:r>
+              <w:rPr>
+                <w:rFonts w:eastAsia="Times New Roman"/>
+                <w:lang w:eastAsia="fr-FR"/>
+              </w:rPr>
+              <w:t>5</w:t>
+            </w:r>
+          </w:p>
+        </w:tc>
+        <w:tc>
+          <w:tcPr>
+            <w:tcW w:w="1418" w:type="dxa"/>
+            <w:vAlign w:val="center"/>
+          </w:tcPr>
+          <w:p>
+            <w:pPr>
+              <w:jc w:val="center"/>
+              <w:rPr>
+                <w:rFonts w:eastAsia="Times New Roman"/>
+                <w:lang w:eastAsia="fr-FR"/>
+              </w:rPr>
+            </w:pPr>
+            <w:r>
+              <w:rPr>
+                <w:rFonts w:eastAsia="Times New Roman"/>
+                <w:lang w:eastAsia="fr-FR"/>
+              </w:rPr>
+              <w:t>5</w:t>
+            </w:r>
+          </w:p>
+        </w:tc>
+        <w:tc>
+          <w:tcPr>
+            <w:tcW w:w="1275" w:type="dxa"/>
+            <w:vAlign w:val="center"/>
+          </w:tcPr>
+          <w:p>
+            <w:pPr>
+              <w:jc w:val="center"/>
+              <w:rPr>
+                <w:rFonts w:eastAsia="Times New Roman"/>
+                <w:lang w:eastAsia="fr-FR"/>
+              </w:rPr>
+            </w:pPr>
+            <w:r>
+              <w:rPr>
+                <w:rFonts w:eastAsia="Times New Roman"/>
+                <w:lang w:eastAsia="fr-FR"/>
+              </w:rPr>
+              <w:t>25</w:t>
+            </w:r>
+          </w:p>
+        </w:tc>
+        <w:tc>
+          <w:tcPr>
+            <w:tcW w:w="1985" w:type="dxa"/>
+          </w:tcPr>
+          <w:p>
+            <w:pPr>
+              <w:rPr>
+                <w:rFonts w:eastAsia="Times New Roman"/>
+                <w:lang w:eastAsia="fr-FR"/>
+              </w:rPr>
+            </w:pPr>
+            <w:r>
+              <w:rPr>
+                <w:rFonts w:eastAsia="Times New Roman"/>
+                <w:lang w:eastAsia="fr-FR"/>
+              </w:rPr>
+              <w:t>Algorithme optimisé</w:t>
+            </w:r>
+          </w:p>
+        </w:tc>
+        <w:tc>
+          <w:tcPr>
+            <w:tcW w:w="916" w:type="dxa"/>
+          </w:tcPr>
+          <w:p>
+            <w:pPr>
+              <w:rPr>
+                <w:rFonts w:eastAsia="Times New Roman"/>
+                <w:lang w:eastAsia="fr-FR"/>
+              </w:rPr>
+            </w:pPr>
+          </w:p>
+        </w:tc>
+      </w:tr>
+      <w:tr>
+        <w:tc>
+          <w:tcPr>
+            <w:tcW w:w="1980" w:type="dxa"/>
+          </w:tcPr>
+          <w:p>
+            <w:pPr>
+              <w:rPr>
+                <w:rFonts w:eastAsia="Times New Roman"/>
+                <w:lang w:eastAsia="fr-FR"/>
+              </w:rPr>
+            </w:pPr>
+            <w:r>
+              <w:rPr>
+                <w:rFonts w:eastAsia="Times New Roman"/>
+                <w:lang w:eastAsia="fr-FR"/>
+              </w:rPr>
+              <w:t>Manque de RAM, de ROM et de CPU</w:t>
+            </w:r>
+          </w:p>
+        </w:tc>
+        <w:tc>
+          <w:tcPr>
+            <w:tcW w:w="1559" w:type="dxa"/>
+            <w:vAlign w:val="center"/>
+          </w:tcPr>
+          <w:p>
+            <w:pPr>
+              <w:jc w:val="center"/>
+              <w:rPr>
+                <w:rFonts w:eastAsia="Times New Roman"/>
+                <w:lang w:eastAsia="fr-FR"/>
+              </w:rPr>
+            </w:pPr>
+            <w:r>
+              <w:rPr>
+                <w:rFonts w:eastAsia="Times New Roman"/>
+                <w:lang w:eastAsia="fr-FR"/>
+              </w:rPr>
+              <w:t>5</w:t>
+            </w:r>
+          </w:p>
+        </w:tc>
+        <w:tc>
+          <w:tcPr>
+            <w:tcW w:w="1418" w:type="dxa"/>
+            <w:vAlign w:val="center"/>
+          </w:tcPr>
+          <w:p>
+            <w:pPr>
+              <w:jc w:val="center"/>
+              <w:rPr>
+                <w:rFonts w:eastAsia="Times New Roman"/>
+                <w:lang w:eastAsia="fr-FR"/>
+              </w:rPr>
+            </w:pPr>
+            <w:r>
+              <w:rPr>
+                <w:rFonts w:eastAsia="Times New Roman"/>
+                <w:lang w:eastAsia="fr-FR"/>
+              </w:rPr>
+              <w:t>3</w:t>
+            </w:r>
+          </w:p>
+        </w:tc>
+        <w:tc>
+          <w:tcPr>
+            <w:tcW w:w="1275" w:type="dxa"/>
+            <w:vAlign w:val="center"/>
+          </w:tcPr>
+          <w:p>
+            <w:pPr>
+              <w:jc w:val="center"/>
+              <w:rPr>
+                <w:rFonts w:eastAsia="Times New Roman"/>
+                <w:lang w:eastAsia="fr-FR"/>
+              </w:rPr>
+            </w:pPr>
+            <w:r>
+              <w:rPr>
+                <w:rFonts w:eastAsia="Times New Roman"/>
+                <w:lang w:eastAsia="fr-FR"/>
+              </w:rPr>
+              <w:t>15</w:t>
+            </w:r>
+          </w:p>
+        </w:tc>
+        <w:tc>
+          <w:tcPr>
+            <w:tcW w:w="1985" w:type="dxa"/>
+          </w:tcPr>
+          <w:p>
+            <w:pPr>
+              <w:rPr>
+                <w:rFonts w:eastAsia="Times New Roman"/>
+                <w:lang w:eastAsia="fr-FR"/>
+              </w:rPr>
+            </w:pPr>
+            <w:r>
+              <w:rPr>
+                <w:rFonts w:eastAsia="Times New Roman"/>
+                <w:lang w:eastAsia="fr-FR"/>
+              </w:rPr>
+              <w:t>ROM : Utiliser carte SD. RAM/CPU : Augmenter la fréquence de l’horloge du robot.</w:t>
+            </w:r>
+          </w:p>
+        </w:tc>
+        <w:tc>
+          <w:tcPr>
+            <w:tcW w:w="916" w:type="dxa"/>
+          </w:tcPr>
+          <w:p>
+            <w:pPr>
+              <w:rPr>
+                <w:rFonts w:eastAsia="Times New Roman"/>
+                <w:lang w:eastAsia="fr-FR"/>
+              </w:rPr>
+            </w:pPr>
+          </w:p>
+        </w:tc>
+      </w:tr>
+      <w:tr>
+        <w:tc>
+          <w:tcPr>
+            <w:tcW w:w="1980" w:type="dxa"/>
+          </w:tcPr>
+          <w:p>
+            <w:pPr>
+              <w:rPr>
+                <w:rFonts w:eastAsia="Times New Roman"/>
+                <w:lang w:eastAsia="fr-FR"/>
+              </w:rPr>
+            </w:pPr>
+            <w:r>
+              <w:rPr>
+                <w:rFonts w:eastAsia="Times New Roman"/>
+                <w:lang w:eastAsia="fr-FR"/>
+              </w:rPr>
+              <w:t>Erreur</w:t>
+            </w:r>
+            <w:r>
+              <w:rPr>
+                <w:rFonts w:eastAsia="Times New Roman"/>
+                <w:lang w:eastAsia="fr-FR"/>
+              </w:rPr>
+              <w:t>s</w:t>
+            </w:r>
+            <w:r>
+              <w:rPr>
+                <w:rFonts w:eastAsia="Times New Roman"/>
+                <w:lang w:eastAsia="fr-FR"/>
+              </w:rPr>
+              <w:t xml:space="preserve"> de calcul</w:t>
+            </w:r>
+            <w:r>
+              <w:rPr>
+                <w:rFonts w:eastAsia="Times New Roman"/>
+                <w:lang w:eastAsia="fr-FR"/>
+              </w:rPr>
+              <w:t>s, imprécisions.</w:t>
+            </w:r>
+          </w:p>
+        </w:tc>
+        <w:tc>
+          <w:tcPr>
+            <w:tcW w:w="1559" w:type="dxa"/>
+            <w:vAlign w:val="center"/>
+          </w:tcPr>
+          <w:p>
+            <w:pPr>
+              <w:jc w:val="center"/>
+              <w:rPr>
+                <w:rFonts w:eastAsia="Times New Roman"/>
+                <w:lang w:eastAsia="fr-FR"/>
+              </w:rPr>
+            </w:pPr>
+            <w:r>
+              <w:rPr>
+                <w:rFonts w:eastAsia="Times New Roman"/>
+                <w:lang w:eastAsia="fr-FR"/>
+              </w:rPr>
+              <w:t>4</w:t>
+            </w:r>
+          </w:p>
+        </w:tc>
+        <w:tc>
+          <w:tcPr>
+            <w:tcW w:w="1418" w:type="dxa"/>
+            <w:vAlign w:val="center"/>
+          </w:tcPr>
+          <w:p>
+            <w:pPr>
+              <w:jc w:val="center"/>
+              <w:rPr>
+                <w:rFonts w:eastAsia="Times New Roman"/>
+                <w:lang w:eastAsia="fr-FR"/>
+              </w:rPr>
+            </w:pPr>
+            <w:r>
+              <w:rPr>
+                <w:rFonts w:eastAsia="Times New Roman"/>
+                <w:lang w:eastAsia="fr-FR"/>
+              </w:rPr>
+              <w:t>2</w:t>
+            </w:r>
+          </w:p>
+        </w:tc>
+        <w:tc>
+          <w:tcPr>
+            <w:tcW w:w="1275" w:type="dxa"/>
+            <w:vAlign w:val="center"/>
+          </w:tcPr>
+          <w:p>
+            <w:pPr>
+              <w:jc w:val="center"/>
+              <w:rPr>
+                <w:rFonts w:eastAsia="Times New Roman"/>
+                <w:lang w:eastAsia="fr-FR"/>
+              </w:rPr>
+            </w:pPr>
+            <w:r>
+              <w:rPr>
+                <w:rFonts w:eastAsia="Times New Roman"/>
+                <w:lang w:eastAsia="fr-FR"/>
+              </w:rPr>
+              <w:t>8</w:t>
+            </w:r>
+          </w:p>
+        </w:tc>
+        <w:tc>
+          <w:tcPr>
+            <w:tcW w:w="1985" w:type="dxa"/>
+          </w:tcPr>
+          <w:p>
+            <w:pPr>
+              <w:rPr>
+                <w:rFonts w:eastAsia="Times New Roman"/>
+                <w:lang w:eastAsia="fr-FR"/>
+              </w:rPr>
+            </w:pPr>
+            <w:r>
+              <w:rPr>
+                <w:rFonts w:eastAsia="Times New Roman"/>
+                <w:lang w:eastAsia="fr-FR"/>
+              </w:rPr>
+              <w:t>Faire vérifier les calculs.</w:t>
+            </w:r>
+            <w:r>
+              <w:rPr>
+                <w:rFonts w:eastAsia="Times New Roman"/>
+                <w:lang w:eastAsia="fr-FR"/>
+              </w:rPr>
+              <w:t xml:space="preserve"> </w:t>
+            </w:r>
+          </w:p>
+        </w:tc>
+        <w:tc>
+          <w:tcPr>
+            <w:tcW w:w="916" w:type="dxa"/>
+          </w:tcPr>
+          <w:p>
+            <w:pPr>
+              <w:rPr>
+                <w:rFonts w:eastAsia="Times New Roman"/>
+                <w:lang w:eastAsia="fr-FR"/>
+              </w:rPr>
+            </w:pPr>
+          </w:p>
+        </w:tc>
+      </w:tr>
+    </w:tbl>
+    <w:p>
+      <w:pPr>
         <w:rPr>
           <w:rFonts w:eastAsia="Times New Roman"/>
           <w:lang w:eastAsia="fr-FR"/>
         </w:rPr>
-        <w:t>Comment éviter les pièges ? Et anticiper les problèmes</w:t>
-      </w:r>
+      </w:pPr>
     </w:p>
     <w:p>
       <w:pPr>
@@ -221,13 +1564,6 @@
           <w:lang w:eastAsia="fr-FR"/>
         </w:rPr>
       </w:pPr>
-      <w:r>
-        <w:rPr>
-          <w:rFonts w:eastAsia="Times New Roman"/>
-          <w:lang w:eastAsia="fr-FR"/>
-        </w:rPr>
-        <w:t>S'assurer que le client sera satisfait</w:t>
-      </w:r>
     </w:p>
     <w:p>
       <w:pPr>
@@ -241,22 +1577,7 @@
           <w:rFonts w:eastAsia="Times New Roman"/>
           <w:lang w:eastAsia="fr-FR"/>
         </w:rPr>
-        <w:t>Qualité du produit</w:t>
-      </w:r>
-    </w:p>
-    <w:p>
-      <w:pPr>
-        <w:rPr>
-          <w:rFonts w:eastAsia="Times New Roman"/>
-          <w:lang w:eastAsia="fr-FR"/>
-        </w:rPr>
-      </w:pPr>
-      <w:r>
-        <w:rPr>
-          <w:rFonts w:eastAsia="Times New Roman"/>
-          <w:lang w:eastAsia="fr-FR"/>
-        </w:rPr>
-        <w:t>Qualité du processus proj</w:t>
+        <w:t>Les différentes parties du projet communiquent entre elles. Le robot détecte bien les obstacles et le client affiche la carte créée par le robot</w:t>
       </w:r>
       <w:bookmarkStart w:id="1" w:name="_GoBack"/>
       <w:bookmarkEnd w:id="1"/>
@@ -265,7 +1586,7 @@
           <w:rFonts w:eastAsia="Times New Roman"/>
           <w:lang w:eastAsia="fr-FR"/>
         </w:rPr>
-        <w:t>et</w:t>
+        <w:t>.</w:t>
       </w:r>
     </w:p>
     <w:p/>
@@ -293,6 +1614,118 @@
 <file path=word/numbering.xml><?xml version="1.0" encoding="utf-8"?>
 <w:numbering xmlns:wpc="http://schemas.microsoft.com/office/word/2010/wordprocessingCanvas" xmlns:mc="http://schemas.openxmlformats.org/markup-compatibility/2006" xmlns:o="urn:schemas-microsoft-com:office:office" xmlns:r="http://schemas.openxmlformats.org/officeDocument/2006/relationships" xmlns:m="http://schemas.openxmlformats.org/officeDocument/2006/math" xmlns:v="urn:schemas-microsoft-com:vml" xmlns:wp14="http://schemas.microsoft.com/office/word/2010/wordprocessingDrawing" xmlns:wp="http://schemas.openxmlformats.org/drawingml/2006/wordprocessingDrawing" xmlns:w10="urn:schemas-microsoft-com:office:word" xmlns:w="http://schemas.openxmlformats.org/wordprocessingml/2006/main" xmlns:w14="http://schemas.microsoft.com/office/word/2010/wordml" xmlns:w15="http://schemas.microsoft.com/office/word/2012/wordml" xmlns:wpg="http://schemas.microsoft.com/office/word/2010/wordprocessingGroup" xmlns:wpi="http://schemas.microsoft.com/office/word/2010/wordprocessingInk" xmlns:wne="http://schemas.microsoft.com/office/word/2006/wordml" xmlns:wps="http://schemas.microsoft.com/office/word/2010/wordprocessingShape" mc:Ignorable="w14 w15 wp14">
   <w:abstractNum w:abstractNumId="0">
+    <w:nsid w:val="08BA0134"/>
+    <w:multiLevelType w:val="hybridMultilevel"/>
+    <w:tmpl w:val="B9A8DD3A"/>
+    <w:lvl w:ilvl="0" w:tplc="123259EA">
+      <w:numFmt w:val="bullet"/>
+      <w:lvlText w:val="-"/>
+      <w:lvlJc w:val="left"/>
+      <w:pPr>
+        <w:ind w:left="1065" w:hanging="360"/>
+      </w:pPr>
+      <w:rPr>
+        <w:rFonts w:ascii="Calibri" w:eastAsiaTheme="minorHAnsi" w:hAnsi="Calibri" w:cstheme="minorBidi" w:hint="default"/>
+      </w:rPr>
+    </w:lvl>
+    <w:lvl w:ilvl="1" w:tplc="040C0003" w:tentative="1">
+      <w:start w:val="1"/>
+      <w:numFmt w:val="bullet"/>
+      <w:lvlText w:val="o"/>
+      <w:lvlJc w:val="left"/>
+      <w:pPr>
+        <w:ind w:left="1785" w:hanging="360"/>
+      </w:pPr>
+      <w:rPr>
+        <w:rFonts w:ascii="Courier New" w:hAnsi="Courier New" w:cs="Courier New" w:hint="default"/>
+      </w:rPr>
+    </w:lvl>
+    <w:lvl w:ilvl="2" w:tplc="040C0005" w:tentative="1">
+      <w:start w:val="1"/>
+      <w:numFmt w:val="bullet"/>
+      <w:lvlText w:val=""/>
+      <w:lvlJc w:val="left"/>
+      <w:pPr>
+        <w:ind w:left="2505" w:hanging="360"/>
+      </w:pPr>
+      <w:rPr>
+        <w:rFonts w:ascii="Wingdings" w:hAnsi="Wingdings" w:hint="default"/>
+      </w:rPr>
+    </w:lvl>
+    <w:lvl w:ilvl="3" w:tplc="040C0001" w:tentative="1">
+      <w:start w:val="1"/>
+      <w:numFmt w:val="bullet"/>
+      <w:lvlText w:val=""/>
+      <w:lvlJc w:val="left"/>
+      <w:pPr>
+        <w:ind w:left="3225" w:hanging="360"/>
+      </w:pPr>
+      <w:rPr>
+        <w:rFonts w:ascii="Symbol" w:hAnsi="Symbol" w:hint="default"/>
+      </w:rPr>
+    </w:lvl>
+    <w:lvl w:ilvl="4" w:tplc="040C0003" w:tentative="1">
+      <w:start w:val="1"/>
+      <w:numFmt w:val="bullet"/>
+      <w:lvlText w:val="o"/>
+      <w:lvlJc w:val="left"/>
+      <w:pPr>
+        <w:ind w:left="3945" w:hanging="360"/>
+      </w:pPr>
+      <w:rPr>
+        <w:rFonts w:ascii="Courier New" w:hAnsi="Courier New" w:cs="Courier New" w:hint="default"/>
+      </w:rPr>
+    </w:lvl>
+    <w:lvl w:ilvl="5" w:tplc="040C0005" w:tentative="1">
+      <w:start w:val="1"/>
+      <w:numFmt w:val="bullet"/>
+      <w:lvlText w:val=""/>
+      <w:lvlJc w:val="left"/>
+      <w:pPr>
+        <w:ind w:left="4665" w:hanging="360"/>
+      </w:pPr>
+      <w:rPr>
+        <w:rFonts w:ascii="Wingdings" w:hAnsi="Wingdings" w:hint="default"/>
+      </w:rPr>
+    </w:lvl>
+    <w:lvl w:ilvl="6" w:tplc="040C0001" w:tentative="1">
+      <w:start w:val="1"/>
+      <w:numFmt w:val="bullet"/>
+      <w:lvlText w:val=""/>
+      <w:lvlJc w:val="left"/>
+      <w:pPr>
+        <w:ind w:left="5385" w:hanging="360"/>
+      </w:pPr>
+      <w:rPr>
+        <w:rFonts w:ascii="Symbol" w:hAnsi="Symbol" w:hint="default"/>
+      </w:rPr>
+    </w:lvl>
+    <w:lvl w:ilvl="7" w:tplc="040C0003" w:tentative="1">
+      <w:start w:val="1"/>
+      <w:numFmt w:val="bullet"/>
+      <w:lvlText w:val="o"/>
+      <w:lvlJc w:val="left"/>
+      <w:pPr>
+        <w:ind w:left="6105" w:hanging="360"/>
+      </w:pPr>
+      <w:rPr>
+        <w:rFonts w:ascii="Courier New" w:hAnsi="Courier New" w:cs="Courier New" w:hint="default"/>
+      </w:rPr>
+    </w:lvl>
+    <w:lvl w:ilvl="8" w:tplc="040C0005" w:tentative="1">
+      <w:start w:val="1"/>
+      <w:numFmt w:val="bullet"/>
+      <w:lvlText w:val=""/>
+      <w:lvlJc w:val="left"/>
+      <w:pPr>
+        <w:ind w:left="6825" w:hanging="360"/>
+      </w:pPr>
+      <w:rPr>
+        <w:rFonts w:ascii="Wingdings" w:hAnsi="Wingdings" w:hint="default"/>
+      </w:rPr>
+    </w:lvl>
+  </w:abstractNum>
+  <w:abstractNum w:abstractNumId="1">
     <w:nsid w:val="11981506"/>
     <w:multiLevelType w:val="hybridMultilevel"/>
     <w:tmpl w:val="1818D802"/>
@@ -378,7 +1811,231 @@
       </w:pPr>
     </w:lvl>
   </w:abstractNum>
-  <w:abstractNum w:abstractNumId="1">
+  <w:abstractNum w:abstractNumId="2">
+    <w:nsid w:val="296E2DAF"/>
+    <w:multiLevelType w:val="hybridMultilevel"/>
+    <w:tmpl w:val="E8A47682"/>
+    <w:lvl w:ilvl="0" w:tplc="D51041C8">
+      <w:numFmt w:val="bullet"/>
+      <w:lvlText w:val="-"/>
+      <w:lvlJc w:val="left"/>
+      <w:pPr>
+        <w:ind w:left="720" w:hanging="360"/>
+      </w:pPr>
+      <w:rPr>
+        <w:rFonts w:ascii="Century Gothic" w:eastAsia="Times New Roman" w:hAnsi="Century Gothic" w:cstheme="minorBidi" w:hint="default"/>
+      </w:rPr>
+    </w:lvl>
+    <w:lvl w:ilvl="1" w:tplc="040C0003" w:tentative="1">
+      <w:start w:val="1"/>
+      <w:numFmt w:val="bullet"/>
+      <w:lvlText w:val="o"/>
+      <w:lvlJc w:val="left"/>
+      <w:pPr>
+        <w:ind w:left="1440" w:hanging="360"/>
+      </w:pPr>
+      <w:rPr>
+        <w:rFonts w:ascii="Courier New" w:hAnsi="Courier New" w:cs="Courier New" w:hint="default"/>
+      </w:rPr>
+    </w:lvl>
+    <w:lvl w:ilvl="2" w:tplc="040C0005" w:tentative="1">
+      <w:start w:val="1"/>
+      <w:numFmt w:val="bullet"/>
+      <w:lvlText w:val=""/>
+      <w:lvlJc w:val="left"/>
+      <w:pPr>
+        <w:ind w:left="2160" w:hanging="360"/>
+      </w:pPr>
+      <w:rPr>
+        <w:rFonts w:ascii="Wingdings" w:hAnsi="Wingdings" w:hint="default"/>
+      </w:rPr>
+    </w:lvl>
+    <w:lvl w:ilvl="3" w:tplc="040C0001" w:tentative="1">
+      <w:start w:val="1"/>
+      <w:numFmt w:val="bullet"/>
+      <w:lvlText w:val=""/>
+      <w:lvlJc w:val="left"/>
+      <w:pPr>
+        <w:ind w:left="2880" w:hanging="360"/>
+      </w:pPr>
+      <w:rPr>
+        <w:rFonts w:ascii="Symbol" w:hAnsi="Symbol" w:hint="default"/>
+      </w:rPr>
+    </w:lvl>
+    <w:lvl w:ilvl="4" w:tplc="040C0003" w:tentative="1">
+      <w:start w:val="1"/>
+      <w:numFmt w:val="bullet"/>
+      <w:lvlText w:val="o"/>
+      <w:lvlJc w:val="left"/>
+      <w:pPr>
+        <w:ind w:left="3600" w:hanging="360"/>
+      </w:pPr>
+      <w:rPr>
+        <w:rFonts w:ascii="Courier New" w:hAnsi="Courier New" w:cs="Courier New" w:hint="default"/>
+      </w:rPr>
+    </w:lvl>
+    <w:lvl w:ilvl="5" w:tplc="040C0005" w:tentative="1">
+      <w:start w:val="1"/>
+      <w:numFmt w:val="bullet"/>
+      <w:lvlText w:val=""/>
+      <w:lvlJc w:val="left"/>
+      <w:pPr>
+        <w:ind w:left="4320" w:hanging="360"/>
+      </w:pPr>
+      <w:rPr>
+        <w:rFonts w:ascii="Wingdings" w:hAnsi="Wingdings" w:hint="default"/>
+      </w:rPr>
+    </w:lvl>
+    <w:lvl w:ilvl="6" w:tplc="040C0001" w:tentative="1">
+      <w:start w:val="1"/>
+      <w:numFmt w:val="bullet"/>
+      <w:lvlText w:val=""/>
+      <w:lvlJc w:val="left"/>
+      <w:pPr>
+        <w:ind w:left="5040" w:hanging="360"/>
+      </w:pPr>
+      <w:rPr>
+        <w:rFonts w:ascii="Symbol" w:hAnsi="Symbol" w:hint="default"/>
+      </w:rPr>
+    </w:lvl>
+    <w:lvl w:ilvl="7" w:tplc="040C0003" w:tentative="1">
+      <w:start w:val="1"/>
+      <w:numFmt w:val="bullet"/>
+      <w:lvlText w:val="o"/>
+      <w:lvlJc w:val="left"/>
+      <w:pPr>
+        <w:ind w:left="5760" w:hanging="360"/>
+      </w:pPr>
+      <w:rPr>
+        <w:rFonts w:ascii="Courier New" w:hAnsi="Courier New" w:cs="Courier New" w:hint="default"/>
+      </w:rPr>
+    </w:lvl>
+    <w:lvl w:ilvl="8" w:tplc="040C0005" w:tentative="1">
+      <w:start w:val="1"/>
+      <w:numFmt w:val="bullet"/>
+      <w:lvlText w:val=""/>
+      <w:lvlJc w:val="left"/>
+      <w:pPr>
+        <w:ind w:left="6480" w:hanging="360"/>
+      </w:pPr>
+      <w:rPr>
+        <w:rFonts w:ascii="Wingdings" w:hAnsi="Wingdings" w:hint="default"/>
+      </w:rPr>
+    </w:lvl>
+  </w:abstractNum>
+  <w:abstractNum w:abstractNumId="3">
+    <w:nsid w:val="40997332"/>
+    <w:multiLevelType w:val="hybridMultilevel"/>
+    <w:tmpl w:val="37A07F90"/>
+    <w:lvl w:ilvl="0" w:tplc="F0AA46D8">
+      <w:numFmt w:val="bullet"/>
+      <w:lvlText w:val="-"/>
+      <w:lvlJc w:val="left"/>
+      <w:pPr>
+        <w:ind w:left="1110" w:hanging="360"/>
+      </w:pPr>
+      <w:rPr>
+        <w:rFonts w:ascii="Calibri" w:eastAsiaTheme="minorHAnsi" w:hAnsi="Calibri" w:cstheme="minorBidi" w:hint="default"/>
+      </w:rPr>
+    </w:lvl>
+    <w:lvl w:ilvl="1" w:tplc="040C0003" w:tentative="1">
+      <w:start w:val="1"/>
+      <w:numFmt w:val="bullet"/>
+      <w:lvlText w:val="o"/>
+      <w:lvlJc w:val="left"/>
+      <w:pPr>
+        <w:ind w:left="1830" w:hanging="360"/>
+      </w:pPr>
+      <w:rPr>
+        <w:rFonts w:ascii="Courier New" w:hAnsi="Courier New" w:cs="Courier New" w:hint="default"/>
+      </w:rPr>
+    </w:lvl>
+    <w:lvl w:ilvl="2" w:tplc="040C0005" w:tentative="1">
+      <w:start w:val="1"/>
+      <w:numFmt w:val="bullet"/>
+      <w:lvlText w:val=""/>
+      <w:lvlJc w:val="left"/>
+      <w:pPr>
+        <w:ind w:left="2550" w:hanging="360"/>
+      </w:pPr>
+      <w:rPr>
+        <w:rFonts w:ascii="Wingdings" w:hAnsi="Wingdings" w:hint="default"/>
+      </w:rPr>
+    </w:lvl>
+    <w:lvl w:ilvl="3" w:tplc="040C0001" w:tentative="1">
+      <w:start w:val="1"/>
+      <w:numFmt w:val="bullet"/>
+      <w:lvlText w:val=""/>
+      <w:lvlJc w:val="left"/>
+      <w:pPr>
+        <w:ind w:left="3270" w:hanging="360"/>
+      </w:pPr>
+      <w:rPr>
+        <w:rFonts w:ascii="Symbol" w:hAnsi="Symbol" w:hint="default"/>
+      </w:rPr>
+    </w:lvl>
+    <w:lvl w:ilvl="4" w:tplc="040C0003" w:tentative="1">
+      <w:start w:val="1"/>
+      <w:numFmt w:val="bullet"/>
+      <w:lvlText w:val="o"/>
+      <w:lvlJc w:val="left"/>
+      <w:pPr>
+        <w:ind w:left="3990" w:hanging="360"/>
+      </w:pPr>
+      <w:rPr>
+        <w:rFonts w:ascii="Courier New" w:hAnsi="Courier New" w:cs="Courier New" w:hint="default"/>
+      </w:rPr>
+    </w:lvl>
+    <w:lvl w:ilvl="5" w:tplc="040C0005" w:tentative="1">
+      <w:start w:val="1"/>
+      <w:numFmt w:val="bullet"/>
+      <w:lvlText w:val=""/>
+      <w:lvlJc w:val="left"/>
+      <w:pPr>
+        <w:ind w:left="4710" w:hanging="360"/>
+      </w:pPr>
+      <w:rPr>
+        <w:rFonts w:ascii="Wingdings" w:hAnsi="Wingdings" w:hint="default"/>
+      </w:rPr>
+    </w:lvl>
+    <w:lvl w:ilvl="6" w:tplc="040C0001" w:tentative="1">
+      <w:start w:val="1"/>
+      <w:numFmt w:val="bullet"/>
+      <w:lvlText w:val=""/>
+      <w:lvlJc w:val="left"/>
+      <w:pPr>
+        <w:ind w:left="5430" w:hanging="360"/>
+      </w:pPr>
+      <w:rPr>
+        <w:rFonts w:ascii="Symbol" w:hAnsi="Symbol" w:hint="default"/>
+      </w:rPr>
+    </w:lvl>
+    <w:lvl w:ilvl="7" w:tplc="040C0003" w:tentative="1">
+      <w:start w:val="1"/>
+      <w:numFmt w:val="bullet"/>
+      <w:lvlText w:val="o"/>
+      <w:lvlJc w:val="left"/>
+      <w:pPr>
+        <w:ind w:left="6150" w:hanging="360"/>
+      </w:pPr>
+      <w:rPr>
+        <w:rFonts w:ascii="Courier New" w:hAnsi="Courier New" w:cs="Courier New" w:hint="default"/>
+      </w:rPr>
+    </w:lvl>
+    <w:lvl w:ilvl="8" w:tplc="040C0005" w:tentative="1">
+      <w:start w:val="1"/>
+      <w:numFmt w:val="bullet"/>
+      <w:lvlText w:val=""/>
+      <w:lvlJc w:val="left"/>
+      <w:pPr>
+        <w:ind w:left="6870" w:hanging="360"/>
+      </w:pPr>
+      <w:rPr>
+        <w:rFonts w:ascii="Wingdings" w:hAnsi="Wingdings" w:hint="default"/>
+      </w:rPr>
+    </w:lvl>
+  </w:abstractNum>
+  <w:abstractNum w:abstractNumId="4">
     <w:nsid w:val="436E0B1F"/>
     <w:multiLevelType w:val="hybridMultilevel"/>
     <w:tmpl w:val="90FC931E"/>
@@ -464,11 +2121,135 @@
       </w:pPr>
     </w:lvl>
   </w:abstractNum>
+  <w:abstractNum w:abstractNumId="5">
+    <w:nsid w:val="62EF3484"/>
+    <w:multiLevelType w:val="hybridMultilevel"/>
+    <w:tmpl w:val="3F10DD62"/>
+    <w:lvl w:ilvl="0" w:tplc="645EDAB8">
+      <w:numFmt w:val="bullet"/>
+      <w:lvlText w:val="-"/>
+      <w:lvlJc w:val="left"/>
+      <w:pPr>
+        <w:ind w:left="720" w:hanging="360"/>
+      </w:pPr>
+      <w:rPr>
+        <w:rFonts w:ascii="Century Gothic" w:eastAsia="Times New Roman" w:hAnsi="Century Gothic" w:cstheme="minorBidi" w:hint="default"/>
+      </w:rPr>
+    </w:lvl>
+    <w:lvl w:ilvl="1" w:tplc="040C0003" w:tentative="1">
+      <w:start w:val="1"/>
+      <w:numFmt w:val="bullet"/>
+      <w:lvlText w:val="o"/>
+      <w:lvlJc w:val="left"/>
+      <w:pPr>
+        <w:ind w:left="1440" w:hanging="360"/>
+      </w:pPr>
+      <w:rPr>
+        <w:rFonts w:ascii="Courier New" w:hAnsi="Courier New" w:cs="Courier New" w:hint="default"/>
+      </w:rPr>
+    </w:lvl>
+    <w:lvl w:ilvl="2" w:tplc="040C0005" w:tentative="1">
+      <w:start w:val="1"/>
+      <w:numFmt w:val="bullet"/>
+      <w:lvlText w:val=""/>
+      <w:lvlJc w:val="left"/>
+      <w:pPr>
+        <w:ind w:left="2160" w:hanging="360"/>
+      </w:pPr>
+      <w:rPr>
+        <w:rFonts w:ascii="Wingdings" w:hAnsi="Wingdings" w:hint="default"/>
+      </w:rPr>
+    </w:lvl>
+    <w:lvl w:ilvl="3" w:tplc="040C0001" w:tentative="1">
+      <w:start w:val="1"/>
+      <w:numFmt w:val="bullet"/>
+      <w:lvlText w:val=""/>
+      <w:lvlJc w:val="left"/>
+      <w:pPr>
+        <w:ind w:left="2880" w:hanging="360"/>
+      </w:pPr>
+      <w:rPr>
+        <w:rFonts w:ascii="Symbol" w:hAnsi="Symbol" w:hint="default"/>
+      </w:rPr>
+    </w:lvl>
+    <w:lvl w:ilvl="4" w:tplc="040C0003" w:tentative="1">
+      <w:start w:val="1"/>
+      <w:numFmt w:val="bullet"/>
+      <w:lvlText w:val="o"/>
+      <w:lvlJc w:val="left"/>
+      <w:pPr>
+        <w:ind w:left="3600" w:hanging="360"/>
+      </w:pPr>
+      <w:rPr>
+        <w:rFonts w:ascii="Courier New" w:hAnsi="Courier New" w:cs="Courier New" w:hint="default"/>
+      </w:rPr>
+    </w:lvl>
+    <w:lvl w:ilvl="5" w:tplc="040C0005" w:tentative="1">
+      <w:start w:val="1"/>
+      <w:numFmt w:val="bullet"/>
+      <w:lvlText w:val=""/>
+      <w:lvlJc w:val="left"/>
+      <w:pPr>
+        <w:ind w:left="4320" w:hanging="360"/>
+      </w:pPr>
+      <w:rPr>
+        <w:rFonts w:ascii="Wingdings" w:hAnsi="Wingdings" w:hint="default"/>
+      </w:rPr>
+    </w:lvl>
+    <w:lvl w:ilvl="6" w:tplc="040C0001" w:tentative="1">
+      <w:start w:val="1"/>
+      <w:numFmt w:val="bullet"/>
+      <w:lvlText w:val=""/>
+      <w:lvlJc w:val="left"/>
+      <w:pPr>
+        <w:ind w:left="5040" w:hanging="360"/>
+      </w:pPr>
+      <w:rPr>
+        <w:rFonts w:ascii="Symbol" w:hAnsi="Symbol" w:hint="default"/>
+      </w:rPr>
+    </w:lvl>
+    <w:lvl w:ilvl="7" w:tplc="040C0003" w:tentative="1">
+      <w:start w:val="1"/>
+      <w:numFmt w:val="bullet"/>
+      <w:lvlText w:val="o"/>
+      <w:lvlJc w:val="left"/>
+      <w:pPr>
+        <w:ind w:left="5760" w:hanging="360"/>
+      </w:pPr>
+      <w:rPr>
+        <w:rFonts w:ascii="Courier New" w:hAnsi="Courier New" w:cs="Courier New" w:hint="default"/>
+      </w:rPr>
+    </w:lvl>
+    <w:lvl w:ilvl="8" w:tplc="040C0005" w:tentative="1">
+      <w:start w:val="1"/>
+      <w:numFmt w:val="bullet"/>
+      <w:lvlText w:val=""/>
+      <w:lvlJc w:val="left"/>
+      <w:pPr>
+        <w:ind w:left="6480" w:hanging="360"/>
+      </w:pPr>
+      <w:rPr>
+        <w:rFonts w:ascii="Wingdings" w:hAnsi="Wingdings" w:hint="default"/>
+      </w:rPr>
+    </w:lvl>
+  </w:abstractNum>
   <w:num w:numId="1">
+    <w:abstractNumId w:val="4"/>
+  </w:num>
+  <w:num w:numId="2">
     <w:abstractNumId w:val="1"/>
   </w:num>
-  <w:num w:numId="2">
+  <w:num w:numId="3">
+    <w:abstractNumId w:val="2"/>
+  </w:num>
+  <w:num w:numId="4">
+    <w:abstractNumId w:val="5"/>
+  </w:num>
+  <w:num w:numId="5">
     <w:abstractNumId w:val="0"/>
+  </w:num>
+  <w:num w:numId="6">
+    <w:abstractNumId w:val="3"/>
   </w:num>
 </w:numbering>
 </file>
@@ -1490,6 +3271,25 @@
       <w:outlineLvl w:val="9"/>
     </w:pPr>
   </w:style>
+  <w:style w:type="table" w:styleId="Grilledutableau">
+    <w:name w:val="Table Grid"/>
+    <w:basedOn w:val="TableauNormal"/>
+    <w:uiPriority w:val="39"/>
+    <w:rsid w:val="002707E3"/>
+    <w:pPr>
+      <w:spacing w:after="0" w:line="240" w:lineRule="auto"/>
+    </w:pPr>
+    <w:tblPr>
+      <w:tblBorders>
+        <w:top w:val="single" w:sz="4" w:space="0" w:color="auto"/>
+        <w:left w:val="single" w:sz="4" w:space="0" w:color="auto"/>
+        <w:bottom w:val="single" w:sz="4" w:space="0" w:color="auto"/>
+        <w:right w:val="single" w:sz="4" w:space="0" w:color="auto"/>
+        <w:insideH w:val="single" w:sz="4" w:space="0" w:color="auto"/>
+        <w:insideV w:val="single" w:sz="4" w:space="0" w:color="auto"/>
+      </w:tblBorders>
+    </w:tblPr>
+  </w:style>
 </w:styles>
 </file>
 
@@ -2288,7 +4088,7 @@
         <a:p>
           <a:r>
             <a:rPr lang="fr-FR"/>
-            <a:t>Mister PY</a:t>
+            <a:t>Cyril PY</a:t>
           </a:r>
         </a:p>
       </dgm:t>
@@ -2302,7 +4102,7 @@
         <a:p>
           <a:r>
             <a:rPr lang="fr-FR"/>
-            <a:t>MATHS</a:t>
+            <a:t>Calculs</a:t>
           </a:r>
         </a:p>
       </dgm:t>
@@ -2327,7 +4127,7 @@
         <a:p>
           <a:r>
             <a:rPr lang="fr-FR"/>
-            <a:t>EL PRAKITO</a:t>
+            <a:t>Thomas PRAK</a:t>
           </a:r>
         </a:p>
       </dgm:t>
@@ -2341,7 +4141,7 @@
         <a:p>
           <a:r>
             <a:rPr lang="fr-FR"/>
-            <a:t>Dessiner sur le pc</a:t>
+            <a:t>Client</a:t>
           </a:r>
         </a:p>
       </dgm:t>
@@ -2364,7 +4164,10 @@
         <a:bodyPr/>
         <a:lstStyle/>
         <a:p>
-          <a:endParaRPr lang="fr-FR"/>
+          <a:r>
+            <a:rPr lang="fr-FR"/>
+            <a:t>Justine SABBATIER</a:t>
+          </a:r>
         </a:p>
       </dgm:t>
     </dgm:pt>
@@ -2377,7 +4180,7 @@
         <a:p>
           <a:r>
             <a:rPr lang="fr-FR"/>
-            <a:t>Com pc arduino</a:t>
+            <a:t>Serveur Web</a:t>
           </a:r>
         </a:p>
       </dgm:t>
@@ -2400,7 +4203,10 @@
         <a:bodyPr/>
         <a:lstStyle/>
         <a:p>
-          <a:endParaRPr lang="fr-FR"/>
+          <a:r>
+            <a:rPr lang="fr-FR"/>
+            <a:t>Julien LOEVE</a:t>
+          </a:r>
         </a:p>
       </dgm:t>
     </dgm:pt>
@@ -2413,7 +4219,7 @@
         <a:p>
           <a:r>
             <a:rPr lang="fr-FR"/>
-            <a:t>Detection</a:t>
+            <a:t>Arduino</a:t>
           </a:r>
         </a:p>
       </dgm:t>
@@ -2421,6 +4227,13 @@
     <dgm:pt modelId="{54A889A0-A444-42E4-8DC8-3A10AF9A3814}" type="parTrans" cxnId="{BC04EF43-D439-4687-83CF-CFC9BDBA623E}">
       <dgm:prSet/>
       <dgm:spPr/>
+      <dgm:t>
+        <a:bodyPr/>
+        <a:lstStyle/>
+        <a:p>
+          <a:endParaRPr lang="fr-FR"/>
+        </a:p>
+      </dgm:t>
     </dgm:pt>
     <dgm:pt modelId="{EB0E38B7-1918-42E9-9670-E7466CE99D19}" type="sibTrans" cxnId="{BC04EF43-D439-4687-83CF-CFC9BDBA623E}">
       <dgm:prSet/>
@@ -2429,7 +4242,10 @@
         <a:bodyPr/>
         <a:lstStyle/>
         <a:p>
-          <a:endParaRPr lang="fr-FR"/>
+          <a:r>
+            <a:rPr lang="fr-FR"/>
+            <a:t>Mathias DA COSTA</a:t>
+          </a:r>
         </a:p>
       </dgm:t>
     </dgm:pt>
@@ -2445,6 +4261,13 @@
         </dgm:presLayoutVars>
       </dgm:prSet>
       <dgm:spPr/>
+      <dgm:t>
+        <a:bodyPr/>
+        <a:lstStyle/>
+        <a:p>
+          <a:endParaRPr lang="fr-FR"/>
+        </a:p>
+      </dgm:t>
     </dgm:pt>
     <dgm:pt modelId="{B5400788-F81C-4106-AC39-BC11E04FBE40}" type="pres">
       <dgm:prSet presAssocID="{031F03A1-D11D-426A-A91F-A1838446D945}" presName="hierRoot1" presStyleCnt="0">
@@ -2493,6 +4316,13 @@
     <dgm:pt modelId="{E84267ED-E17E-48CB-9BFE-4B01A635313F}" type="pres">
       <dgm:prSet presAssocID="{031F03A1-D11D-426A-A91F-A1838446D945}" presName="rootConnector1" presStyleLbl="node1" presStyleIdx="0" presStyleCnt="4"/>
       <dgm:spPr/>
+      <dgm:t>
+        <a:bodyPr/>
+        <a:lstStyle/>
+        <a:p>
+          <a:endParaRPr lang="fr-FR"/>
+        </a:p>
+      </dgm:t>
     </dgm:pt>
     <dgm:pt modelId="{F1EFDF07-38B4-4DBA-A6E8-49F15D01F9CC}" type="pres">
       <dgm:prSet presAssocID="{031F03A1-D11D-426A-A91F-A1838446D945}" presName="hierChild2" presStyleCnt="0"/>
@@ -2501,6 +4331,13 @@
     <dgm:pt modelId="{095703D4-98CA-460D-B2F6-CA110B625919}" type="pres">
       <dgm:prSet presAssocID="{B35AC538-A515-417B-B7F9-1B9646A739CD}" presName="Name37" presStyleLbl="parChTrans1D2" presStyleIdx="0" presStyleCnt="4"/>
       <dgm:spPr/>
+      <dgm:t>
+        <a:bodyPr/>
+        <a:lstStyle/>
+        <a:p>
+          <a:endParaRPr lang="fr-FR"/>
+        </a:p>
+      </dgm:t>
     </dgm:pt>
     <dgm:pt modelId="{2F50F1E3-2868-4BD0-A012-516919C30126}" type="pres">
       <dgm:prSet presAssocID="{8DBD821B-0FD6-4B52-B079-003F288E5D34}" presName="hierRoot2" presStyleCnt="0">
@@ -2522,6 +4359,13 @@
         </dgm:presLayoutVars>
       </dgm:prSet>
       <dgm:spPr/>
+      <dgm:t>
+        <a:bodyPr/>
+        <a:lstStyle/>
+        <a:p>
+          <a:endParaRPr lang="fr-FR"/>
+        </a:p>
+      </dgm:t>
     </dgm:pt>
     <dgm:pt modelId="{809562EB-4A18-496D-99D9-E0B60B4EAEA5}" type="pres">
       <dgm:prSet presAssocID="{8DBD821B-0FD6-4B52-B079-003F288E5D34}" presName="titleText2" presStyleLbl="fgAcc1" presStyleIdx="0" presStyleCnt="4" custLinFactNeighborX="4466">
@@ -2542,6 +4386,13 @@
     <dgm:pt modelId="{9746671F-44E9-4CCD-A408-F9B238BBA523}" type="pres">
       <dgm:prSet presAssocID="{8DBD821B-0FD6-4B52-B079-003F288E5D34}" presName="rootConnector" presStyleLbl="node2" presStyleIdx="0" presStyleCnt="0"/>
       <dgm:spPr/>
+      <dgm:t>
+        <a:bodyPr/>
+        <a:lstStyle/>
+        <a:p>
+          <a:endParaRPr lang="fr-FR"/>
+        </a:p>
+      </dgm:t>
     </dgm:pt>
     <dgm:pt modelId="{7B51A319-379C-4AB2-83EB-C74F56FA64D2}" type="pres">
       <dgm:prSet presAssocID="{8DBD821B-0FD6-4B52-B079-003F288E5D34}" presName="hierChild4" presStyleCnt="0"/>
@@ -2554,6 +4405,13 @@
     <dgm:pt modelId="{31D35D76-771E-4FDE-BA75-EC484194EBC2}" type="pres">
       <dgm:prSet presAssocID="{208E881D-F644-4D49-A298-3B1E9EF27ED3}" presName="Name37" presStyleLbl="parChTrans1D2" presStyleIdx="1" presStyleCnt="4"/>
       <dgm:spPr/>
+      <dgm:t>
+        <a:bodyPr/>
+        <a:lstStyle/>
+        <a:p>
+          <a:endParaRPr lang="fr-FR"/>
+        </a:p>
+      </dgm:t>
     </dgm:pt>
     <dgm:pt modelId="{F0B0184B-4452-4BBC-AEED-E0885D589958}" type="pres">
       <dgm:prSet presAssocID="{5AA3635A-3E57-4753-8FEA-4F1BB995E080}" presName="hierRoot2" presStyleCnt="0">
@@ -2591,10 +4449,24 @@
         </dgm:presLayoutVars>
       </dgm:prSet>
       <dgm:spPr/>
+      <dgm:t>
+        <a:bodyPr/>
+        <a:lstStyle/>
+        <a:p>
+          <a:endParaRPr lang="fr-FR"/>
+        </a:p>
+      </dgm:t>
     </dgm:pt>
     <dgm:pt modelId="{A494DB84-18EF-4FF7-B085-5696CA70A4F2}" type="pres">
       <dgm:prSet presAssocID="{5AA3635A-3E57-4753-8FEA-4F1BB995E080}" presName="rootConnector" presStyleLbl="node2" presStyleIdx="0" presStyleCnt="0"/>
       <dgm:spPr/>
+      <dgm:t>
+        <a:bodyPr/>
+        <a:lstStyle/>
+        <a:p>
+          <a:endParaRPr lang="fr-FR"/>
+        </a:p>
+      </dgm:t>
     </dgm:pt>
     <dgm:pt modelId="{68CA8A6F-2CBD-4F61-BD7A-3F46652E4400}" type="pres">
       <dgm:prSet presAssocID="{5AA3635A-3E57-4753-8FEA-4F1BB995E080}" presName="hierChild4" presStyleCnt="0"/>
@@ -2644,10 +4516,24 @@
         </dgm:presLayoutVars>
       </dgm:prSet>
       <dgm:spPr/>
+      <dgm:t>
+        <a:bodyPr/>
+        <a:lstStyle/>
+        <a:p>
+          <a:endParaRPr lang="fr-FR"/>
+        </a:p>
+      </dgm:t>
     </dgm:pt>
     <dgm:pt modelId="{8E7A81BB-71BB-4C22-A81D-6D4470329481}" type="pres">
       <dgm:prSet presAssocID="{DF382519-7BCD-4B76-9A15-EC2CE8177DE6}" presName="rootConnector" presStyleLbl="node2" presStyleIdx="0" presStyleCnt="0"/>
       <dgm:spPr/>
+      <dgm:t>
+        <a:bodyPr/>
+        <a:lstStyle/>
+        <a:p>
+          <a:endParaRPr lang="fr-FR"/>
+        </a:p>
+      </dgm:t>
     </dgm:pt>
     <dgm:pt modelId="{C2006D9B-0033-4F92-87DE-07489A5B8BE5}" type="pres">
       <dgm:prSet presAssocID="{DF382519-7BCD-4B76-9A15-EC2CE8177DE6}" presName="hierChild4" presStyleCnt="0"/>
@@ -2660,6 +4546,13 @@
     <dgm:pt modelId="{C690D0CD-7211-42BB-BA22-C909A7CA1954}" type="pres">
       <dgm:prSet presAssocID="{CC8B3E05-5128-4B0E-B625-87C5E5106321}" presName="Name37" presStyleLbl="parChTrans1D2" presStyleIdx="3" presStyleCnt="4"/>
       <dgm:spPr/>
+      <dgm:t>
+        <a:bodyPr/>
+        <a:lstStyle/>
+        <a:p>
+          <a:endParaRPr lang="fr-FR"/>
+        </a:p>
+      </dgm:t>
     </dgm:pt>
     <dgm:pt modelId="{26E6CB5E-B50B-40BB-BF7C-AA19BD42A711}" type="pres">
       <dgm:prSet presAssocID="{7CC6FC0E-3E56-4DFB-8554-F6503FD2ABFB}" presName="hierRoot2" presStyleCnt="0">
@@ -2697,10 +4590,24 @@
         </dgm:presLayoutVars>
       </dgm:prSet>
       <dgm:spPr/>
+      <dgm:t>
+        <a:bodyPr/>
+        <a:lstStyle/>
+        <a:p>
+          <a:endParaRPr lang="fr-FR"/>
+        </a:p>
+      </dgm:t>
     </dgm:pt>
     <dgm:pt modelId="{2FCD1CC5-FC37-42C0-9950-9BCB82E15293}" type="pres">
       <dgm:prSet presAssocID="{7CC6FC0E-3E56-4DFB-8554-F6503FD2ABFB}" presName="rootConnector" presStyleLbl="node2" presStyleIdx="0" presStyleCnt="0"/>
       <dgm:spPr/>
+      <dgm:t>
+        <a:bodyPr/>
+        <a:lstStyle/>
+        <a:p>
+          <a:endParaRPr lang="fr-FR"/>
+        </a:p>
+      </dgm:t>
     </dgm:pt>
     <dgm:pt modelId="{4A143AED-2320-4209-9054-43447B9E8F71}" type="pres">
       <dgm:prSet presAssocID="{7CC6FC0E-3E56-4DFB-8554-F6503FD2ABFB}" presName="hierChild4" presStyleCnt="0"/>
@@ -2716,76 +4623,76 @@
     </dgm:pt>
   </dgm:ptLst>
   <dgm:cxnLst>
-    <dgm:cxn modelId="{A40537F9-7EF0-4438-A8EB-EEB1DD3CC883}" type="presOf" srcId="{DF382519-7BCD-4B76-9A15-EC2CE8177DE6}" destId="{5662567F-F7A3-40C3-B265-EF28650FB1CC}" srcOrd="0" destOrd="0" presId="urn:microsoft.com/office/officeart/2008/layout/NameandTitleOrganizationalChart"/>
-    <dgm:cxn modelId="{4BBA3613-BA61-423E-B4DF-72631966DDC6}" type="presOf" srcId="{5AA3635A-3E57-4753-8FEA-4F1BB995E080}" destId="{F522147D-7926-4BE8-A844-0FB48C50D80C}" srcOrd="0" destOrd="0" presId="urn:microsoft.com/office/officeart/2008/layout/NameandTitleOrganizationalChart"/>
-    <dgm:cxn modelId="{9EC5CF60-464B-4866-953E-35C3E8C8A602}" type="presOf" srcId="{E08328F8-73AC-44B9-A528-2A20E2BB73B8}" destId="{113EA813-3BA6-403B-BFBC-C6C029177D40}" srcOrd="0" destOrd="0" presId="urn:microsoft.com/office/officeart/2008/layout/NameandTitleOrganizationalChart"/>
-    <dgm:cxn modelId="{4D1C4A11-FB33-49CE-9A59-4CE6872B3A79}" type="presOf" srcId="{B09FE774-3F9D-4DF1-BC83-1B2D4BDE4114}" destId="{586A4E3F-B436-4E27-B3F0-40AA61BCC1A3}" srcOrd="0" destOrd="0" presId="urn:microsoft.com/office/officeart/2008/layout/NameandTitleOrganizationalChart"/>
+    <dgm:cxn modelId="{AA03FB53-C3D2-4BEC-B2F4-FFF017C1B84A}" type="presOf" srcId="{54A889A0-A444-42E4-8DC8-3A10AF9A3814}" destId="{4A968BB4-BA07-4A5B-A53B-F2957ABC86FB}" srcOrd="0" destOrd="0" presId="urn:microsoft.com/office/officeart/2008/layout/NameandTitleOrganizationalChart"/>
+    <dgm:cxn modelId="{3BAFD03B-E5B5-45EB-8C51-C8A9DAE98FCD}" type="presOf" srcId="{22012B92-4D3B-4DFC-ADE4-AD48761BC057}" destId="{A8EA838F-3B0C-4F99-BFF0-CFB047931BD1}" srcOrd="0" destOrd="0" presId="urn:microsoft.com/office/officeart/2008/layout/NameandTitleOrganizationalChart"/>
+    <dgm:cxn modelId="{4DF5BE25-B4A0-439F-B28C-13C668B8422A}" type="presOf" srcId="{E08328F8-73AC-44B9-A528-2A20E2BB73B8}" destId="{113EA813-3BA6-403B-BFBC-C6C029177D40}" srcOrd="0" destOrd="0" presId="urn:microsoft.com/office/officeart/2008/layout/NameandTitleOrganizationalChart"/>
+    <dgm:cxn modelId="{7FC4EBC5-F859-44ED-9212-BFB9B79F73D2}" type="presOf" srcId="{031F03A1-D11D-426A-A91F-A1838446D945}" destId="{153DF482-9B63-4F22-A2E6-E0985D657AE7}" srcOrd="0" destOrd="0" presId="urn:microsoft.com/office/officeart/2008/layout/NameandTitleOrganizationalChart"/>
+    <dgm:cxn modelId="{DEEAEBD6-4828-46A2-9DBC-7D5C2E3EA851}" srcId="{031F03A1-D11D-426A-A91F-A1838446D945}" destId="{5AA3635A-3E57-4753-8FEA-4F1BB995E080}" srcOrd="1" destOrd="0" parTransId="{208E881D-F644-4D49-A298-3B1E9EF27ED3}" sibTransId="{E4FE5431-22CA-4AEA-913E-E7226B8FA659}"/>
+    <dgm:cxn modelId="{D18367E3-55C3-4E99-881D-CAC30500C274}" type="presOf" srcId="{5AA3635A-3E57-4753-8FEA-4F1BB995E080}" destId="{A494DB84-18EF-4FF7-B085-5696CA70A4F2}" srcOrd="1" destOrd="0" presId="urn:microsoft.com/office/officeart/2008/layout/NameandTitleOrganizationalChart"/>
+    <dgm:cxn modelId="{E9E73BDA-7A2B-41A8-831C-A397F1D8F792}" type="presOf" srcId="{1A528B00-6AE1-4ABD-8D5B-17919833341D}" destId="{809562EB-4A18-496D-99D9-E0B60B4EAEA5}" srcOrd="0" destOrd="0" presId="urn:microsoft.com/office/officeart/2008/layout/NameandTitleOrganizationalChart"/>
+    <dgm:cxn modelId="{BC04EF43-D439-4687-83CF-CFC9BDBA623E}" srcId="{031F03A1-D11D-426A-A91F-A1838446D945}" destId="{DF382519-7BCD-4B76-9A15-EC2CE8177DE6}" srcOrd="2" destOrd="0" parTransId="{54A889A0-A444-42E4-8DC8-3A10AF9A3814}" sibTransId="{EB0E38B7-1918-42E9-9670-E7466CE99D19}"/>
+    <dgm:cxn modelId="{70A6D11C-8555-4E5F-AD68-FCA75662C906}" srcId="{B09FE774-3F9D-4DF1-BC83-1B2D4BDE4114}" destId="{031F03A1-D11D-426A-A91F-A1838446D945}" srcOrd="0" destOrd="0" parTransId="{F212F318-3366-4E87-8137-4313CF783753}" sibTransId="{E08328F8-73AC-44B9-A528-2A20E2BB73B8}"/>
+    <dgm:cxn modelId="{D4FEFB92-6223-422D-8A7A-FBE3BA775CC6}" type="presOf" srcId="{B09FE774-3F9D-4DF1-BC83-1B2D4BDE4114}" destId="{586A4E3F-B436-4E27-B3F0-40AA61BCC1A3}" srcOrd="0" destOrd="0" presId="urn:microsoft.com/office/officeart/2008/layout/NameandTitleOrganizationalChart"/>
+    <dgm:cxn modelId="{3046DBB5-5013-4D35-B975-EECD5C8E009F}" type="presOf" srcId="{8DBD821B-0FD6-4B52-B079-003F288E5D34}" destId="{9746671F-44E9-4CCD-A408-F9B238BBA523}" srcOrd="1" destOrd="0" presId="urn:microsoft.com/office/officeart/2008/layout/NameandTitleOrganizationalChart"/>
+    <dgm:cxn modelId="{652114D0-20BA-4A12-8AAD-FB4FF8471FDE}" type="presOf" srcId="{208E881D-F644-4D49-A298-3B1E9EF27ED3}" destId="{31D35D76-771E-4FDE-BA75-EC484194EBC2}" srcOrd="0" destOrd="0" presId="urn:microsoft.com/office/officeart/2008/layout/NameandTitleOrganizationalChart"/>
+    <dgm:cxn modelId="{2748C0A9-EF56-45E7-85AB-CF56431723CC}" type="presOf" srcId="{5AA3635A-3E57-4753-8FEA-4F1BB995E080}" destId="{F522147D-7926-4BE8-A844-0FB48C50D80C}" srcOrd="0" destOrd="0" presId="urn:microsoft.com/office/officeart/2008/layout/NameandTitleOrganizationalChart"/>
+    <dgm:cxn modelId="{670EBC29-7EA2-4431-8A03-2A79047E87A4}" type="presOf" srcId="{B35AC538-A515-417B-B7F9-1B9646A739CD}" destId="{095703D4-98CA-460D-B2F6-CA110B625919}" srcOrd="0" destOrd="0" presId="urn:microsoft.com/office/officeart/2008/layout/NameandTitleOrganizationalChart"/>
+    <dgm:cxn modelId="{C54C1E94-6054-458B-8531-20522A1BFA09}" type="presOf" srcId="{7CC6FC0E-3E56-4DFB-8554-F6503FD2ABFB}" destId="{2FCD1CC5-FC37-42C0-9950-9BCB82E15293}" srcOrd="1" destOrd="0" presId="urn:microsoft.com/office/officeart/2008/layout/NameandTitleOrganizationalChart"/>
+    <dgm:cxn modelId="{C934FBF6-28BC-4ABC-8C35-E7898868BF92}" type="presOf" srcId="{8DBD821B-0FD6-4B52-B079-003F288E5D34}" destId="{5676D32F-1CE3-4176-81F2-A39E244B0416}" srcOrd="0" destOrd="0" presId="urn:microsoft.com/office/officeart/2008/layout/NameandTitleOrganizationalChart"/>
+    <dgm:cxn modelId="{572F320D-2F13-4B87-B73A-C64F670DDD7D}" srcId="{031F03A1-D11D-426A-A91F-A1838446D945}" destId="{7CC6FC0E-3E56-4DFB-8554-F6503FD2ABFB}" srcOrd="3" destOrd="0" parTransId="{CC8B3E05-5128-4B0E-B625-87C5E5106321}" sibTransId="{22012B92-4D3B-4DFC-ADE4-AD48761BC057}"/>
+    <dgm:cxn modelId="{F0361164-9205-487D-B601-657DE36ADC1F}" type="presOf" srcId="{7CC6FC0E-3E56-4DFB-8554-F6503FD2ABFB}" destId="{96FA1259-64E4-404F-B34D-D3DE19F6B678}" srcOrd="0" destOrd="0" presId="urn:microsoft.com/office/officeart/2008/layout/NameandTitleOrganizationalChart"/>
     <dgm:cxn modelId="{18A9C787-27E3-4ED7-A604-BD8FCB6AE99C}" srcId="{031F03A1-D11D-426A-A91F-A1838446D945}" destId="{8DBD821B-0FD6-4B52-B079-003F288E5D34}" srcOrd="0" destOrd="0" parTransId="{B35AC538-A515-417B-B7F9-1B9646A739CD}" sibTransId="{1A528B00-6AE1-4ABD-8D5B-17919833341D}"/>
-    <dgm:cxn modelId="{899C4D4B-8F02-405F-AAC7-552659B362FD}" type="presOf" srcId="{8DBD821B-0FD6-4B52-B079-003F288E5D34}" destId="{5676D32F-1CE3-4176-81F2-A39E244B0416}" srcOrd="0" destOrd="0" presId="urn:microsoft.com/office/officeart/2008/layout/NameandTitleOrganizationalChart"/>
-    <dgm:cxn modelId="{37666042-AB13-44BE-ACE9-8737C2EC36B6}" type="presOf" srcId="{1A528B00-6AE1-4ABD-8D5B-17919833341D}" destId="{809562EB-4A18-496D-99D9-E0B60B4EAEA5}" srcOrd="0" destOrd="0" presId="urn:microsoft.com/office/officeart/2008/layout/NameandTitleOrganizationalChart"/>
-    <dgm:cxn modelId="{3B50FAED-350D-409F-A07E-DE83CD8781A9}" type="presOf" srcId="{54A889A0-A444-42E4-8DC8-3A10AF9A3814}" destId="{4A968BB4-BA07-4A5B-A53B-F2957ABC86FB}" srcOrd="0" destOrd="0" presId="urn:microsoft.com/office/officeart/2008/layout/NameandTitleOrganizationalChart"/>
-    <dgm:cxn modelId="{F7A2B66C-A1F0-4CD1-BF91-D9A782BF969C}" type="presOf" srcId="{E4FE5431-22CA-4AEA-913E-E7226B8FA659}" destId="{BDDE5DF6-64AC-499B-A204-5D73CD5189A5}" srcOrd="0" destOrd="0" presId="urn:microsoft.com/office/officeart/2008/layout/NameandTitleOrganizationalChart"/>
-    <dgm:cxn modelId="{BC04EF43-D439-4687-83CF-CFC9BDBA623E}" srcId="{031F03A1-D11D-426A-A91F-A1838446D945}" destId="{DF382519-7BCD-4B76-9A15-EC2CE8177DE6}" srcOrd="2" destOrd="0" parTransId="{54A889A0-A444-42E4-8DC8-3A10AF9A3814}" sibTransId="{EB0E38B7-1918-42E9-9670-E7466CE99D19}"/>
-    <dgm:cxn modelId="{A534C435-D76C-4DDC-8216-B96ABA026AB0}" type="presOf" srcId="{7CC6FC0E-3E56-4DFB-8554-F6503FD2ABFB}" destId="{2FCD1CC5-FC37-42C0-9950-9BCB82E15293}" srcOrd="1" destOrd="0" presId="urn:microsoft.com/office/officeart/2008/layout/NameandTitleOrganizationalChart"/>
-    <dgm:cxn modelId="{F29D4E40-E832-445B-A6D6-C8103073D844}" type="presOf" srcId="{EB0E38B7-1918-42E9-9670-E7466CE99D19}" destId="{0E9E0690-608D-4BF4-8CCF-3E5EC47EB681}" srcOrd="0" destOrd="0" presId="urn:microsoft.com/office/officeart/2008/layout/NameandTitleOrganizationalChart"/>
-    <dgm:cxn modelId="{5D88E92E-5A54-4732-B535-323ADE0C9B8A}" type="presOf" srcId="{8DBD821B-0FD6-4B52-B079-003F288E5D34}" destId="{9746671F-44E9-4CCD-A408-F9B238BBA523}" srcOrd="1" destOrd="0" presId="urn:microsoft.com/office/officeart/2008/layout/NameandTitleOrganizationalChart"/>
-    <dgm:cxn modelId="{70A6D11C-8555-4E5F-AD68-FCA75662C906}" srcId="{B09FE774-3F9D-4DF1-BC83-1B2D4BDE4114}" destId="{031F03A1-D11D-426A-A91F-A1838446D945}" srcOrd="0" destOrd="0" parTransId="{F212F318-3366-4E87-8137-4313CF783753}" sibTransId="{E08328F8-73AC-44B9-A528-2A20E2BB73B8}"/>
-    <dgm:cxn modelId="{2965640C-9927-4437-873F-D3CC1BF94E93}" type="presOf" srcId="{CC8B3E05-5128-4B0E-B625-87C5E5106321}" destId="{C690D0CD-7211-42BB-BA22-C909A7CA1954}" srcOrd="0" destOrd="0" presId="urn:microsoft.com/office/officeart/2008/layout/NameandTitleOrganizationalChart"/>
-    <dgm:cxn modelId="{572F320D-2F13-4B87-B73A-C64F670DDD7D}" srcId="{031F03A1-D11D-426A-A91F-A1838446D945}" destId="{7CC6FC0E-3E56-4DFB-8554-F6503FD2ABFB}" srcOrd="3" destOrd="0" parTransId="{CC8B3E05-5128-4B0E-B625-87C5E5106321}" sibTransId="{22012B92-4D3B-4DFC-ADE4-AD48761BC057}"/>
-    <dgm:cxn modelId="{A02740F5-D562-41BF-B373-719FC760593C}" type="presOf" srcId="{031F03A1-D11D-426A-A91F-A1838446D945}" destId="{153DF482-9B63-4F22-A2E6-E0985D657AE7}" srcOrd="0" destOrd="0" presId="urn:microsoft.com/office/officeart/2008/layout/NameandTitleOrganizationalChart"/>
-    <dgm:cxn modelId="{DEEAEBD6-4828-46A2-9DBC-7D5C2E3EA851}" srcId="{031F03A1-D11D-426A-A91F-A1838446D945}" destId="{5AA3635A-3E57-4753-8FEA-4F1BB995E080}" srcOrd="1" destOrd="0" parTransId="{208E881D-F644-4D49-A298-3B1E9EF27ED3}" sibTransId="{E4FE5431-22CA-4AEA-913E-E7226B8FA659}"/>
-    <dgm:cxn modelId="{77417110-F25A-4A2A-B26C-67E8F2D9D9AB}" type="presOf" srcId="{DF382519-7BCD-4B76-9A15-EC2CE8177DE6}" destId="{8E7A81BB-71BB-4C22-A81D-6D4470329481}" srcOrd="1" destOrd="0" presId="urn:microsoft.com/office/officeart/2008/layout/NameandTitleOrganizationalChart"/>
-    <dgm:cxn modelId="{BF654CA6-2F12-409B-BAC7-BA4BBFD667C4}" type="presOf" srcId="{208E881D-F644-4D49-A298-3B1E9EF27ED3}" destId="{31D35D76-771E-4FDE-BA75-EC484194EBC2}" srcOrd="0" destOrd="0" presId="urn:microsoft.com/office/officeart/2008/layout/NameandTitleOrganizationalChart"/>
-    <dgm:cxn modelId="{3030E346-167E-46C5-AFE5-470CA0495764}" type="presOf" srcId="{5AA3635A-3E57-4753-8FEA-4F1BB995E080}" destId="{A494DB84-18EF-4FF7-B085-5696CA70A4F2}" srcOrd="1" destOrd="0" presId="urn:microsoft.com/office/officeart/2008/layout/NameandTitleOrganizationalChart"/>
-    <dgm:cxn modelId="{82DD0E3A-3AC0-4002-A200-2B5DE5F163EB}" type="presOf" srcId="{031F03A1-D11D-426A-A91F-A1838446D945}" destId="{E84267ED-E17E-48CB-9BFE-4B01A635313F}" srcOrd="1" destOrd="0" presId="urn:microsoft.com/office/officeart/2008/layout/NameandTitleOrganizationalChart"/>
-    <dgm:cxn modelId="{2B8F48DB-884A-46BE-99A1-E06D015677E3}" type="presOf" srcId="{7CC6FC0E-3E56-4DFB-8554-F6503FD2ABFB}" destId="{96FA1259-64E4-404F-B34D-D3DE19F6B678}" srcOrd="0" destOrd="0" presId="urn:microsoft.com/office/officeart/2008/layout/NameandTitleOrganizationalChart"/>
-    <dgm:cxn modelId="{6069797F-6334-442D-8849-1728DECBE64D}" type="presOf" srcId="{B35AC538-A515-417B-B7F9-1B9646A739CD}" destId="{095703D4-98CA-460D-B2F6-CA110B625919}" srcOrd="0" destOrd="0" presId="urn:microsoft.com/office/officeart/2008/layout/NameandTitleOrganizationalChart"/>
-    <dgm:cxn modelId="{B2FFBE31-9E0F-4715-AF0C-BEAE897A174F}" type="presOf" srcId="{22012B92-4D3B-4DFC-ADE4-AD48761BC057}" destId="{A8EA838F-3B0C-4F99-BFF0-CFB047931BD1}" srcOrd="0" destOrd="0" presId="urn:microsoft.com/office/officeart/2008/layout/NameandTitleOrganizationalChart"/>
-    <dgm:cxn modelId="{C5B76FD6-E3FF-4285-A780-899E032E46F0}" type="presParOf" srcId="{586A4E3F-B436-4E27-B3F0-40AA61BCC1A3}" destId="{B5400788-F81C-4106-AC39-BC11E04FBE40}" srcOrd="0" destOrd="0" presId="urn:microsoft.com/office/officeart/2008/layout/NameandTitleOrganizationalChart"/>
-    <dgm:cxn modelId="{8BCE148B-4324-4E2C-94C4-2B6B1838B86A}" type="presParOf" srcId="{B5400788-F81C-4106-AC39-BC11E04FBE40}" destId="{426E7B4E-947D-4381-8980-DCC81EC6AA45}" srcOrd="0" destOrd="0" presId="urn:microsoft.com/office/officeart/2008/layout/NameandTitleOrganizationalChart"/>
-    <dgm:cxn modelId="{4E438472-B8D6-492D-BDCB-B2F7CEFA2102}" type="presParOf" srcId="{426E7B4E-947D-4381-8980-DCC81EC6AA45}" destId="{153DF482-9B63-4F22-A2E6-E0985D657AE7}" srcOrd="0" destOrd="0" presId="urn:microsoft.com/office/officeart/2008/layout/NameandTitleOrganizationalChart"/>
-    <dgm:cxn modelId="{5F64E1FC-0B21-4B29-A3C1-A9F8773493FE}" type="presParOf" srcId="{426E7B4E-947D-4381-8980-DCC81EC6AA45}" destId="{113EA813-3BA6-403B-BFBC-C6C029177D40}" srcOrd="1" destOrd="0" presId="urn:microsoft.com/office/officeart/2008/layout/NameandTitleOrganizationalChart"/>
-    <dgm:cxn modelId="{0B065DDB-0D24-4BCB-989D-A2812C0C54C4}" type="presParOf" srcId="{426E7B4E-947D-4381-8980-DCC81EC6AA45}" destId="{E84267ED-E17E-48CB-9BFE-4B01A635313F}" srcOrd="2" destOrd="0" presId="urn:microsoft.com/office/officeart/2008/layout/NameandTitleOrganizationalChart"/>
-    <dgm:cxn modelId="{7BC32444-1406-4483-884B-A77C70F3BDC1}" type="presParOf" srcId="{B5400788-F81C-4106-AC39-BC11E04FBE40}" destId="{F1EFDF07-38B4-4DBA-A6E8-49F15D01F9CC}" srcOrd="1" destOrd="0" presId="urn:microsoft.com/office/officeart/2008/layout/NameandTitleOrganizationalChart"/>
-    <dgm:cxn modelId="{220F7852-0EF1-45BA-92E0-D0489254FB92}" type="presParOf" srcId="{F1EFDF07-38B4-4DBA-A6E8-49F15D01F9CC}" destId="{095703D4-98CA-460D-B2F6-CA110B625919}" srcOrd="0" destOrd="0" presId="urn:microsoft.com/office/officeart/2008/layout/NameandTitleOrganizationalChart"/>
-    <dgm:cxn modelId="{6AF5816E-DDC6-4637-9563-4DD77CE45D25}" type="presParOf" srcId="{F1EFDF07-38B4-4DBA-A6E8-49F15D01F9CC}" destId="{2F50F1E3-2868-4BD0-A012-516919C30126}" srcOrd="1" destOrd="0" presId="urn:microsoft.com/office/officeart/2008/layout/NameandTitleOrganizationalChart"/>
-    <dgm:cxn modelId="{F55E09E0-DE59-4B90-B0BA-06533D50E41B}" type="presParOf" srcId="{2F50F1E3-2868-4BD0-A012-516919C30126}" destId="{0757D19A-AAD2-4DFA-BE92-F10EB5A8B25C}" srcOrd="0" destOrd="0" presId="urn:microsoft.com/office/officeart/2008/layout/NameandTitleOrganizationalChart"/>
-    <dgm:cxn modelId="{4907A73D-CA02-4597-BB52-278374F75BA6}" type="presParOf" srcId="{0757D19A-AAD2-4DFA-BE92-F10EB5A8B25C}" destId="{5676D32F-1CE3-4176-81F2-A39E244B0416}" srcOrd="0" destOrd="0" presId="urn:microsoft.com/office/officeart/2008/layout/NameandTitleOrganizationalChart"/>
-    <dgm:cxn modelId="{EFBBDFDE-B9F5-4D3D-9A46-77E11E5999CC}" type="presParOf" srcId="{0757D19A-AAD2-4DFA-BE92-F10EB5A8B25C}" destId="{809562EB-4A18-496D-99D9-E0B60B4EAEA5}" srcOrd="1" destOrd="0" presId="urn:microsoft.com/office/officeart/2008/layout/NameandTitleOrganizationalChart"/>
-    <dgm:cxn modelId="{B3B87D77-1B78-40DD-B964-C9A279991739}" type="presParOf" srcId="{0757D19A-AAD2-4DFA-BE92-F10EB5A8B25C}" destId="{9746671F-44E9-4CCD-A408-F9B238BBA523}" srcOrd="2" destOrd="0" presId="urn:microsoft.com/office/officeart/2008/layout/NameandTitleOrganizationalChart"/>
-    <dgm:cxn modelId="{1BED8261-FBBB-48EE-944D-5C2FD3106777}" type="presParOf" srcId="{2F50F1E3-2868-4BD0-A012-516919C30126}" destId="{7B51A319-379C-4AB2-83EB-C74F56FA64D2}" srcOrd="1" destOrd="0" presId="urn:microsoft.com/office/officeart/2008/layout/NameandTitleOrganizationalChart"/>
-    <dgm:cxn modelId="{A3EE0C4F-EB7E-4C5F-A948-3AADF27E781F}" type="presParOf" srcId="{2F50F1E3-2868-4BD0-A012-516919C30126}" destId="{B1B57271-591F-4C30-B408-C9C54B294FF6}" srcOrd="2" destOrd="0" presId="urn:microsoft.com/office/officeart/2008/layout/NameandTitleOrganizationalChart"/>
-    <dgm:cxn modelId="{C4464FD9-EA35-4F7D-843B-A369AF05E1FC}" type="presParOf" srcId="{F1EFDF07-38B4-4DBA-A6E8-49F15D01F9CC}" destId="{31D35D76-771E-4FDE-BA75-EC484194EBC2}" srcOrd="2" destOrd="0" presId="urn:microsoft.com/office/officeart/2008/layout/NameandTitleOrganizationalChart"/>
-    <dgm:cxn modelId="{1387C130-4A6F-406D-B128-43201FE770AC}" type="presParOf" srcId="{F1EFDF07-38B4-4DBA-A6E8-49F15D01F9CC}" destId="{F0B0184B-4452-4BBC-AEED-E0885D589958}" srcOrd="3" destOrd="0" presId="urn:microsoft.com/office/officeart/2008/layout/NameandTitleOrganizationalChart"/>
-    <dgm:cxn modelId="{0FFAD64D-E661-41AC-8111-5FAE0DDFFB80}" type="presParOf" srcId="{F0B0184B-4452-4BBC-AEED-E0885D589958}" destId="{56A843C0-8954-4D6E-8CBC-9CB43C0C5EB1}" srcOrd="0" destOrd="0" presId="urn:microsoft.com/office/officeart/2008/layout/NameandTitleOrganizationalChart"/>
-    <dgm:cxn modelId="{C13612D9-CC58-4C0F-A8F6-9919EB06D4E7}" type="presParOf" srcId="{56A843C0-8954-4D6E-8CBC-9CB43C0C5EB1}" destId="{F522147D-7926-4BE8-A844-0FB48C50D80C}" srcOrd="0" destOrd="0" presId="urn:microsoft.com/office/officeart/2008/layout/NameandTitleOrganizationalChart"/>
-    <dgm:cxn modelId="{0F037DA9-5BF5-4974-8C77-56E7862A3B61}" type="presParOf" srcId="{56A843C0-8954-4D6E-8CBC-9CB43C0C5EB1}" destId="{BDDE5DF6-64AC-499B-A204-5D73CD5189A5}" srcOrd="1" destOrd="0" presId="urn:microsoft.com/office/officeart/2008/layout/NameandTitleOrganizationalChart"/>
-    <dgm:cxn modelId="{0600664D-D770-40D2-84A8-7DEB7FF111E6}" type="presParOf" srcId="{56A843C0-8954-4D6E-8CBC-9CB43C0C5EB1}" destId="{A494DB84-18EF-4FF7-B085-5696CA70A4F2}" srcOrd="2" destOrd="0" presId="urn:microsoft.com/office/officeart/2008/layout/NameandTitleOrganizationalChart"/>
-    <dgm:cxn modelId="{7ACCEE08-5FDA-4653-B4E0-511D5C4CC67E}" type="presParOf" srcId="{F0B0184B-4452-4BBC-AEED-E0885D589958}" destId="{68CA8A6F-2CBD-4F61-BD7A-3F46652E4400}" srcOrd="1" destOrd="0" presId="urn:microsoft.com/office/officeart/2008/layout/NameandTitleOrganizationalChart"/>
-    <dgm:cxn modelId="{9259A323-C107-4A5B-8ABB-1CAFE7D8E1B6}" type="presParOf" srcId="{F0B0184B-4452-4BBC-AEED-E0885D589958}" destId="{5AD5EF1F-18A5-4FEF-97A6-13B66D453DF1}" srcOrd="2" destOrd="0" presId="urn:microsoft.com/office/officeart/2008/layout/NameandTitleOrganizationalChart"/>
-    <dgm:cxn modelId="{179C1398-32C4-42B8-B077-704FFE835AC6}" type="presParOf" srcId="{F1EFDF07-38B4-4DBA-A6E8-49F15D01F9CC}" destId="{4A968BB4-BA07-4A5B-A53B-F2957ABC86FB}" srcOrd="4" destOrd="0" presId="urn:microsoft.com/office/officeart/2008/layout/NameandTitleOrganizationalChart"/>
-    <dgm:cxn modelId="{B5927B92-AE9C-4C58-9248-7A01146D2A8C}" type="presParOf" srcId="{F1EFDF07-38B4-4DBA-A6E8-49F15D01F9CC}" destId="{83180E0A-F0FD-451A-B525-5966DA3095D1}" srcOrd="5" destOrd="0" presId="urn:microsoft.com/office/officeart/2008/layout/NameandTitleOrganizationalChart"/>
-    <dgm:cxn modelId="{23EFE795-9ADF-4B00-8D21-05FF9E7DE9F4}" type="presParOf" srcId="{83180E0A-F0FD-451A-B525-5966DA3095D1}" destId="{961BC7A3-F5B5-4220-9517-AB831E988473}" srcOrd="0" destOrd="0" presId="urn:microsoft.com/office/officeart/2008/layout/NameandTitleOrganizationalChart"/>
-    <dgm:cxn modelId="{983DAB4B-1183-4407-BF5A-858DA5A4FBC5}" type="presParOf" srcId="{961BC7A3-F5B5-4220-9517-AB831E988473}" destId="{5662567F-F7A3-40C3-B265-EF28650FB1CC}" srcOrd="0" destOrd="0" presId="urn:microsoft.com/office/officeart/2008/layout/NameandTitleOrganizationalChart"/>
-    <dgm:cxn modelId="{F83AD474-BCF5-4970-BC7C-FF5D09A4D34C}" type="presParOf" srcId="{961BC7A3-F5B5-4220-9517-AB831E988473}" destId="{0E9E0690-608D-4BF4-8CCF-3E5EC47EB681}" srcOrd="1" destOrd="0" presId="urn:microsoft.com/office/officeart/2008/layout/NameandTitleOrganizationalChart"/>
-    <dgm:cxn modelId="{6D449E8E-8D05-4A7B-A58C-9080A77A6496}" type="presParOf" srcId="{961BC7A3-F5B5-4220-9517-AB831E988473}" destId="{8E7A81BB-71BB-4C22-A81D-6D4470329481}" srcOrd="2" destOrd="0" presId="urn:microsoft.com/office/officeart/2008/layout/NameandTitleOrganizationalChart"/>
-    <dgm:cxn modelId="{A825B38C-322C-404B-8D6D-AFBD8C6DF4F4}" type="presParOf" srcId="{83180E0A-F0FD-451A-B525-5966DA3095D1}" destId="{C2006D9B-0033-4F92-87DE-07489A5B8BE5}" srcOrd="1" destOrd="0" presId="urn:microsoft.com/office/officeart/2008/layout/NameandTitleOrganizationalChart"/>
-    <dgm:cxn modelId="{1EFE80AF-6196-4790-961E-0784B0B759B2}" type="presParOf" srcId="{83180E0A-F0FD-451A-B525-5966DA3095D1}" destId="{53281A61-F9AE-4AD3-8A72-9D159D127649}" srcOrd="2" destOrd="0" presId="urn:microsoft.com/office/officeart/2008/layout/NameandTitleOrganizationalChart"/>
-    <dgm:cxn modelId="{1B829C7D-2F93-4EAF-B978-14D5F8E6FD25}" type="presParOf" srcId="{F1EFDF07-38B4-4DBA-A6E8-49F15D01F9CC}" destId="{C690D0CD-7211-42BB-BA22-C909A7CA1954}" srcOrd="6" destOrd="0" presId="urn:microsoft.com/office/officeart/2008/layout/NameandTitleOrganizationalChart"/>
-    <dgm:cxn modelId="{B3E0AE04-B90C-4416-9349-8654D225E941}" type="presParOf" srcId="{F1EFDF07-38B4-4DBA-A6E8-49F15D01F9CC}" destId="{26E6CB5E-B50B-40BB-BF7C-AA19BD42A711}" srcOrd="7" destOrd="0" presId="urn:microsoft.com/office/officeart/2008/layout/NameandTitleOrganizationalChart"/>
-    <dgm:cxn modelId="{7885807A-5690-445A-9197-B4771A57B78E}" type="presParOf" srcId="{26E6CB5E-B50B-40BB-BF7C-AA19BD42A711}" destId="{0CBEB078-DF1A-434F-9CF3-83D99B406695}" srcOrd="0" destOrd="0" presId="urn:microsoft.com/office/officeart/2008/layout/NameandTitleOrganizationalChart"/>
-    <dgm:cxn modelId="{966CEF7A-EBF0-4FDB-90BE-D07F17FE48C8}" type="presParOf" srcId="{0CBEB078-DF1A-434F-9CF3-83D99B406695}" destId="{96FA1259-64E4-404F-B34D-D3DE19F6B678}" srcOrd="0" destOrd="0" presId="urn:microsoft.com/office/officeart/2008/layout/NameandTitleOrganizationalChart"/>
-    <dgm:cxn modelId="{D70E6D7E-E333-47BF-93BB-580E1323240A}" type="presParOf" srcId="{0CBEB078-DF1A-434F-9CF3-83D99B406695}" destId="{A8EA838F-3B0C-4F99-BFF0-CFB047931BD1}" srcOrd="1" destOrd="0" presId="urn:microsoft.com/office/officeart/2008/layout/NameandTitleOrganizationalChart"/>
-    <dgm:cxn modelId="{4D52A267-A904-49D6-95E2-69294A4EDDF7}" type="presParOf" srcId="{0CBEB078-DF1A-434F-9CF3-83D99B406695}" destId="{2FCD1CC5-FC37-42C0-9950-9BCB82E15293}" srcOrd="2" destOrd="0" presId="urn:microsoft.com/office/officeart/2008/layout/NameandTitleOrganizationalChart"/>
-    <dgm:cxn modelId="{53872926-3095-491D-8CC9-0919D2EC7DC9}" type="presParOf" srcId="{26E6CB5E-B50B-40BB-BF7C-AA19BD42A711}" destId="{4A143AED-2320-4209-9054-43447B9E8F71}" srcOrd="1" destOrd="0" presId="urn:microsoft.com/office/officeart/2008/layout/NameandTitleOrganizationalChart"/>
-    <dgm:cxn modelId="{738A4E12-9835-4108-9669-B5BCDA67BE51}" type="presParOf" srcId="{26E6CB5E-B50B-40BB-BF7C-AA19BD42A711}" destId="{AFE8C4CE-D09E-44C2-913C-CFBBFBCCE4E5}" srcOrd="2" destOrd="0" presId="urn:microsoft.com/office/officeart/2008/layout/NameandTitleOrganizationalChart"/>
-    <dgm:cxn modelId="{AA0E9968-0F86-4CD0-9357-BBE72B39EFEE}" type="presParOf" srcId="{B5400788-F81C-4106-AC39-BC11E04FBE40}" destId="{EFECC9A4-6E9F-4AD2-8C5E-8A344DEA0ED0}" srcOrd="2" destOrd="0" presId="urn:microsoft.com/office/officeart/2008/layout/NameandTitleOrganizationalChart"/>
+    <dgm:cxn modelId="{D605C1B9-0125-4C73-BE40-B7DFB88E58F8}" type="presOf" srcId="{DF382519-7BCD-4B76-9A15-EC2CE8177DE6}" destId="{5662567F-F7A3-40C3-B265-EF28650FB1CC}" srcOrd="0" destOrd="0" presId="urn:microsoft.com/office/officeart/2008/layout/NameandTitleOrganizationalChart"/>
+    <dgm:cxn modelId="{ACDB4C6A-43F8-498F-9772-BB51AF1E7CAA}" type="presOf" srcId="{DF382519-7BCD-4B76-9A15-EC2CE8177DE6}" destId="{8E7A81BB-71BB-4C22-A81D-6D4470329481}" srcOrd="1" destOrd="0" presId="urn:microsoft.com/office/officeart/2008/layout/NameandTitleOrganizationalChart"/>
+    <dgm:cxn modelId="{30AB2C6F-9E7E-4A3C-B359-7ED223977C92}" type="presOf" srcId="{CC8B3E05-5128-4B0E-B625-87C5E5106321}" destId="{C690D0CD-7211-42BB-BA22-C909A7CA1954}" srcOrd="0" destOrd="0" presId="urn:microsoft.com/office/officeart/2008/layout/NameandTitleOrganizationalChart"/>
+    <dgm:cxn modelId="{14796F41-B8A3-484C-BE0B-B4257B98DF33}" type="presOf" srcId="{031F03A1-D11D-426A-A91F-A1838446D945}" destId="{E84267ED-E17E-48CB-9BFE-4B01A635313F}" srcOrd="1" destOrd="0" presId="urn:microsoft.com/office/officeart/2008/layout/NameandTitleOrganizationalChart"/>
+    <dgm:cxn modelId="{61F77D6B-622E-4785-AAA3-38A5BFCAB3E6}" type="presOf" srcId="{EB0E38B7-1918-42E9-9670-E7466CE99D19}" destId="{0E9E0690-608D-4BF4-8CCF-3E5EC47EB681}" srcOrd="0" destOrd="0" presId="urn:microsoft.com/office/officeart/2008/layout/NameandTitleOrganizationalChart"/>
+    <dgm:cxn modelId="{2E37CCD8-3360-4DC6-A9EB-D2ED6DFAD77A}" type="presOf" srcId="{E4FE5431-22CA-4AEA-913E-E7226B8FA659}" destId="{BDDE5DF6-64AC-499B-A204-5D73CD5189A5}" srcOrd="0" destOrd="0" presId="urn:microsoft.com/office/officeart/2008/layout/NameandTitleOrganizationalChart"/>
+    <dgm:cxn modelId="{FFF4F41C-43F5-4B8A-86D8-7EBACCA33AED}" type="presParOf" srcId="{586A4E3F-B436-4E27-B3F0-40AA61BCC1A3}" destId="{B5400788-F81C-4106-AC39-BC11E04FBE40}" srcOrd="0" destOrd="0" presId="urn:microsoft.com/office/officeart/2008/layout/NameandTitleOrganizationalChart"/>
+    <dgm:cxn modelId="{113C29F1-96F4-4875-9011-2F474D62E114}" type="presParOf" srcId="{B5400788-F81C-4106-AC39-BC11E04FBE40}" destId="{426E7B4E-947D-4381-8980-DCC81EC6AA45}" srcOrd="0" destOrd="0" presId="urn:microsoft.com/office/officeart/2008/layout/NameandTitleOrganizationalChart"/>
+    <dgm:cxn modelId="{20C59DC4-3AB1-462F-8341-BF86DC7668E3}" type="presParOf" srcId="{426E7B4E-947D-4381-8980-DCC81EC6AA45}" destId="{153DF482-9B63-4F22-A2E6-E0985D657AE7}" srcOrd="0" destOrd="0" presId="urn:microsoft.com/office/officeart/2008/layout/NameandTitleOrganizationalChart"/>
+    <dgm:cxn modelId="{0E098322-5256-475A-B89B-3773C03F3CF0}" type="presParOf" srcId="{426E7B4E-947D-4381-8980-DCC81EC6AA45}" destId="{113EA813-3BA6-403B-BFBC-C6C029177D40}" srcOrd="1" destOrd="0" presId="urn:microsoft.com/office/officeart/2008/layout/NameandTitleOrganizationalChart"/>
+    <dgm:cxn modelId="{3F4EAACB-08DA-4EC4-883A-A0D5938D43E2}" type="presParOf" srcId="{426E7B4E-947D-4381-8980-DCC81EC6AA45}" destId="{E84267ED-E17E-48CB-9BFE-4B01A635313F}" srcOrd="2" destOrd="0" presId="urn:microsoft.com/office/officeart/2008/layout/NameandTitleOrganizationalChart"/>
+    <dgm:cxn modelId="{36A32484-283F-4861-9BF2-37B93E4C5532}" type="presParOf" srcId="{B5400788-F81C-4106-AC39-BC11E04FBE40}" destId="{F1EFDF07-38B4-4DBA-A6E8-49F15D01F9CC}" srcOrd="1" destOrd="0" presId="urn:microsoft.com/office/officeart/2008/layout/NameandTitleOrganizationalChart"/>
+    <dgm:cxn modelId="{33CAD4D2-7420-4F5F-86C8-C6A58FD618A4}" type="presParOf" srcId="{F1EFDF07-38B4-4DBA-A6E8-49F15D01F9CC}" destId="{095703D4-98CA-460D-B2F6-CA110B625919}" srcOrd="0" destOrd="0" presId="urn:microsoft.com/office/officeart/2008/layout/NameandTitleOrganizationalChart"/>
+    <dgm:cxn modelId="{EC164884-E1FC-431F-8D0C-91B2ACD32068}" type="presParOf" srcId="{F1EFDF07-38B4-4DBA-A6E8-49F15D01F9CC}" destId="{2F50F1E3-2868-4BD0-A012-516919C30126}" srcOrd="1" destOrd="0" presId="urn:microsoft.com/office/officeart/2008/layout/NameandTitleOrganizationalChart"/>
+    <dgm:cxn modelId="{0D57DB4D-A75E-42F3-BE5C-43D5BCC425A9}" type="presParOf" srcId="{2F50F1E3-2868-4BD0-A012-516919C30126}" destId="{0757D19A-AAD2-4DFA-BE92-F10EB5A8B25C}" srcOrd="0" destOrd="0" presId="urn:microsoft.com/office/officeart/2008/layout/NameandTitleOrganizationalChart"/>
+    <dgm:cxn modelId="{6D3572E7-1BD6-4BF8-977D-6C3C0C91DD10}" type="presParOf" srcId="{0757D19A-AAD2-4DFA-BE92-F10EB5A8B25C}" destId="{5676D32F-1CE3-4176-81F2-A39E244B0416}" srcOrd="0" destOrd="0" presId="urn:microsoft.com/office/officeart/2008/layout/NameandTitleOrganizationalChart"/>
+    <dgm:cxn modelId="{E49DD7EB-571A-4111-8A01-C052D13B6E2B}" type="presParOf" srcId="{0757D19A-AAD2-4DFA-BE92-F10EB5A8B25C}" destId="{809562EB-4A18-496D-99D9-E0B60B4EAEA5}" srcOrd="1" destOrd="0" presId="urn:microsoft.com/office/officeart/2008/layout/NameandTitleOrganizationalChart"/>
+    <dgm:cxn modelId="{FE9F9763-27FE-4DFD-8DF4-90EBD044240C}" type="presParOf" srcId="{0757D19A-AAD2-4DFA-BE92-F10EB5A8B25C}" destId="{9746671F-44E9-4CCD-A408-F9B238BBA523}" srcOrd="2" destOrd="0" presId="urn:microsoft.com/office/officeart/2008/layout/NameandTitleOrganizationalChart"/>
+    <dgm:cxn modelId="{F7ED9E79-7EBA-41C9-A2F3-04B43DEF5C36}" type="presParOf" srcId="{2F50F1E3-2868-4BD0-A012-516919C30126}" destId="{7B51A319-379C-4AB2-83EB-C74F56FA64D2}" srcOrd="1" destOrd="0" presId="urn:microsoft.com/office/officeart/2008/layout/NameandTitleOrganizationalChart"/>
+    <dgm:cxn modelId="{69850EEA-B96D-41B1-AC9B-67470DB4BC6B}" type="presParOf" srcId="{2F50F1E3-2868-4BD0-A012-516919C30126}" destId="{B1B57271-591F-4C30-B408-C9C54B294FF6}" srcOrd="2" destOrd="0" presId="urn:microsoft.com/office/officeart/2008/layout/NameandTitleOrganizationalChart"/>
+    <dgm:cxn modelId="{788F499E-E606-4C36-9A86-FBFE768AEE0C}" type="presParOf" srcId="{F1EFDF07-38B4-4DBA-A6E8-49F15D01F9CC}" destId="{31D35D76-771E-4FDE-BA75-EC484194EBC2}" srcOrd="2" destOrd="0" presId="urn:microsoft.com/office/officeart/2008/layout/NameandTitleOrganizationalChart"/>
+    <dgm:cxn modelId="{5511FA7D-B638-422E-A538-CB58DA2B6929}" type="presParOf" srcId="{F1EFDF07-38B4-4DBA-A6E8-49F15D01F9CC}" destId="{F0B0184B-4452-4BBC-AEED-E0885D589958}" srcOrd="3" destOrd="0" presId="urn:microsoft.com/office/officeart/2008/layout/NameandTitleOrganizationalChart"/>
+    <dgm:cxn modelId="{3A344EE3-566A-43FC-BE37-6686D1D325C7}" type="presParOf" srcId="{F0B0184B-4452-4BBC-AEED-E0885D589958}" destId="{56A843C0-8954-4D6E-8CBC-9CB43C0C5EB1}" srcOrd="0" destOrd="0" presId="urn:microsoft.com/office/officeart/2008/layout/NameandTitleOrganizationalChart"/>
+    <dgm:cxn modelId="{538413B2-A501-49BE-A541-40FE163C6B08}" type="presParOf" srcId="{56A843C0-8954-4D6E-8CBC-9CB43C0C5EB1}" destId="{F522147D-7926-4BE8-A844-0FB48C50D80C}" srcOrd="0" destOrd="0" presId="urn:microsoft.com/office/officeart/2008/layout/NameandTitleOrganizationalChart"/>
+    <dgm:cxn modelId="{25DCB118-7BEF-4FAD-A9D7-7965CEF7AA7A}" type="presParOf" srcId="{56A843C0-8954-4D6E-8CBC-9CB43C0C5EB1}" destId="{BDDE5DF6-64AC-499B-A204-5D73CD5189A5}" srcOrd="1" destOrd="0" presId="urn:microsoft.com/office/officeart/2008/layout/NameandTitleOrganizationalChart"/>
+    <dgm:cxn modelId="{CFD4E56C-6585-4846-B9A8-826A59FA1D8C}" type="presParOf" srcId="{56A843C0-8954-4D6E-8CBC-9CB43C0C5EB1}" destId="{A494DB84-18EF-4FF7-B085-5696CA70A4F2}" srcOrd="2" destOrd="0" presId="urn:microsoft.com/office/officeart/2008/layout/NameandTitleOrganizationalChart"/>
+    <dgm:cxn modelId="{F0508FE8-D3A2-464F-8512-4766449CBCE2}" type="presParOf" srcId="{F0B0184B-4452-4BBC-AEED-E0885D589958}" destId="{68CA8A6F-2CBD-4F61-BD7A-3F46652E4400}" srcOrd="1" destOrd="0" presId="urn:microsoft.com/office/officeart/2008/layout/NameandTitleOrganizationalChart"/>
+    <dgm:cxn modelId="{2D4EC273-F548-4F38-A291-603318CAA3C6}" type="presParOf" srcId="{F0B0184B-4452-4BBC-AEED-E0885D589958}" destId="{5AD5EF1F-18A5-4FEF-97A6-13B66D453DF1}" srcOrd="2" destOrd="0" presId="urn:microsoft.com/office/officeart/2008/layout/NameandTitleOrganizationalChart"/>
+    <dgm:cxn modelId="{68C5DB92-1B00-4DFE-979A-7F1F2B174524}" type="presParOf" srcId="{F1EFDF07-38B4-4DBA-A6E8-49F15D01F9CC}" destId="{4A968BB4-BA07-4A5B-A53B-F2957ABC86FB}" srcOrd="4" destOrd="0" presId="urn:microsoft.com/office/officeart/2008/layout/NameandTitleOrganizationalChart"/>
+    <dgm:cxn modelId="{6C63B799-57D4-4FA3-B654-842F51B93F26}" type="presParOf" srcId="{F1EFDF07-38B4-4DBA-A6E8-49F15D01F9CC}" destId="{83180E0A-F0FD-451A-B525-5966DA3095D1}" srcOrd="5" destOrd="0" presId="urn:microsoft.com/office/officeart/2008/layout/NameandTitleOrganizationalChart"/>
+    <dgm:cxn modelId="{DD456B3E-BAC2-4A1E-A464-4295850C5011}" type="presParOf" srcId="{83180E0A-F0FD-451A-B525-5966DA3095D1}" destId="{961BC7A3-F5B5-4220-9517-AB831E988473}" srcOrd="0" destOrd="0" presId="urn:microsoft.com/office/officeart/2008/layout/NameandTitleOrganizationalChart"/>
+    <dgm:cxn modelId="{1EF580CB-DC4F-4111-A23F-1118110A9C59}" type="presParOf" srcId="{961BC7A3-F5B5-4220-9517-AB831E988473}" destId="{5662567F-F7A3-40C3-B265-EF28650FB1CC}" srcOrd="0" destOrd="0" presId="urn:microsoft.com/office/officeart/2008/layout/NameandTitleOrganizationalChart"/>
+    <dgm:cxn modelId="{02C23083-7924-4C2F-A0D1-23E7D9188374}" type="presParOf" srcId="{961BC7A3-F5B5-4220-9517-AB831E988473}" destId="{0E9E0690-608D-4BF4-8CCF-3E5EC47EB681}" srcOrd="1" destOrd="0" presId="urn:microsoft.com/office/officeart/2008/layout/NameandTitleOrganizationalChart"/>
+    <dgm:cxn modelId="{13D3C274-7F9E-4E94-9337-B3FBD21CD723}" type="presParOf" srcId="{961BC7A3-F5B5-4220-9517-AB831E988473}" destId="{8E7A81BB-71BB-4C22-A81D-6D4470329481}" srcOrd="2" destOrd="0" presId="urn:microsoft.com/office/officeart/2008/layout/NameandTitleOrganizationalChart"/>
+    <dgm:cxn modelId="{4985F703-C3E1-4DFD-A4C8-65FA71A8965A}" type="presParOf" srcId="{83180E0A-F0FD-451A-B525-5966DA3095D1}" destId="{C2006D9B-0033-4F92-87DE-07489A5B8BE5}" srcOrd="1" destOrd="0" presId="urn:microsoft.com/office/officeart/2008/layout/NameandTitleOrganizationalChart"/>
+    <dgm:cxn modelId="{2C5A2B99-D5A0-4B48-8BEF-5D2C11274DB4}" type="presParOf" srcId="{83180E0A-F0FD-451A-B525-5966DA3095D1}" destId="{53281A61-F9AE-4AD3-8A72-9D159D127649}" srcOrd="2" destOrd="0" presId="urn:microsoft.com/office/officeart/2008/layout/NameandTitleOrganizationalChart"/>
+    <dgm:cxn modelId="{FD79BE55-AD3D-476A-91A2-5DB2C2E1F573}" type="presParOf" srcId="{F1EFDF07-38B4-4DBA-A6E8-49F15D01F9CC}" destId="{C690D0CD-7211-42BB-BA22-C909A7CA1954}" srcOrd="6" destOrd="0" presId="urn:microsoft.com/office/officeart/2008/layout/NameandTitleOrganizationalChart"/>
+    <dgm:cxn modelId="{26EF78C0-9272-43FD-B071-0100EBE7F799}" type="presParOf" srcId="{F1EFDF07-38B4-4DBA-A6E8-49F15D01F9CC}" destId="{26E6CB5E-B50B-40BB-BF7C-AA19BD42A711}" srcOrd="7" destOrd="0" presId="urn:microsoft.com/office/officeart/2008/layout/NameandTitleOrganizationalChart"/>
+    <dgm:cxn modelId="{5B704EAE-81EB-4E6F-B706-678EECB18DA2}" type="presParOf" srcId="{26E6CB5E-B50B-40BB-BF7C-AA19BD42A711}" destId="{0CBEB078-DF1A-434F-9CF3-83D99B406695}" srcOrd="0" destOrd="0" presId="urn:microsoft.com/office/officeart/2008/layout/NameandTitleOrganizationalChart"/>
+    <dgm:cxn modelId="{5554AE5B-F78E-4679-8668-C00AE9CA4C4B}" type="presParOf" srcId="{0CBEB078-DF1A-434F-9CF3-83D99B406695}" destId="{96FA1259-64E4-404F-B34D-D3DE19F6B678}" srcOrd="0" destOrd="0" presId="urn:microsoft.com/office/officeart/2008/layout/NameandTitleOrganizationalChart"/>
+    <dgm:cxn modelId="{68CF805E-F062-457F-848F-C6376EE6C4FA}" type="presParOf" srcId="{0CBEB078-DF1A-434F-9CF3-83D99B406695}" destId="{A8EA838F-3B0C-4F99-BFF0-CFB047931BD1}" srcOrd="1" destOrd="0" presId="urn:microsoft.com/office/officeart/2008/layout/NameandTitleOrganizationalChart"/>
+    <dgm:cxn modelId="{9A8FE140-B365-4274-A40D-5948956206A4}" type="presParOf" srcId="{0CBEB078-DF1A-434F-9CF3-83D99B406695}" destId="{2FCD1CC5-FC37-42C0-9950-9BCB82E15293}" srcOrd="2" destOrd="0" presId="urn:microsoft.com/office/officeart/2008/layout/NameandTitleOrganizationalChart"/>
+    <dgm:cxn modelId="{FAA7BAFF-AE5D-4425-8AC1-67A8C840B00C}" type="presParOf" srcId="{26E6CB5E-B50B-40BB-BF7C-AA19BD42A711}" destId="{4A143AED-2320-4209-9054-43447B9E8F71}" srcOrd="1" destOrd="0" presId="urn:microsoft.com/office/officeart/2008/layout/NameandTitleOrganizationalChart"/>
+    <dgm:cxn modelId="{24970FD9-57FC-4074-8C66-BA3974EC30BA}" type="presParOf" srcId="{26E6CB5E-B50B-40BB-BF7C-AA19BD42A711}" destId="{AFE8C4CE-D09E-44C2-913C-CFBBFBCCE4E5}" srcOrd="2" destOrd="0" presId="urn:microsoft.com/office/officeart/2008/layout/NameandTitleOrganizationalChart"/>
+    <dgm:cxn modelId="{0F9A7F6B-578C-4A24-8CCF-A8503187DCEC}" type="presParOf" srcId="{B5400788-F81C-4106-AC39-BC11E04FBE40}" destId="{EFECC9A4-6E9F-4AD2-8C5E-8A344DEA0ED0}" srcOrd="2" destOrd="0" presId="urn:microsoft.com/office/officeart/2008/layout/NameandTitleOrganizationalChart"/>
   </dgm:cxnLst>
   <dgm:bg/>
   <dgm:whole/>
   <dgm:extLst>
     <a:ext uri="http://schemas.microsoft.com/office/drawing/2008/diagram">
-      <dsp:dataModelExt xmlns:dsp="http://schemas.microsoft.com/office/drawing/2008/diagram" relId="rId9" minVer="http://schemas.openxmlformats.org/drawingml/2006/diagram"/>
+      <dsp:dataModelExt xmlns:dsp="http://schemas.microsoft.com/office/drawing/2008/diagram" relId="rId10" minVer="http://schemas.openxmlformats.org/drawingml/2006/diagram"/>
     </a:ext>
   </dgm:extLst>
 </dgm:dataModel>
@@ -3203,7 +5110,7 @@
           </a:pPr>
           <a:r>
             <a:rPr lang="fr-FR" sz="1100" kern="1200"/>
-            <a:t>Mister PY</a:t>
+            <a:t>Cyril PY</a:t>
           </a:r>
         </a:p>
       </dsp:txBody>
@@ -3297,7 +5204,7 @@
           </a:pPr>
           <a:r>
             <a:rPr lang="fr-FR" sz="1600" kern="1200"/>
-            <a:t>MATHS</a:t>
+            <a:t>Calculs</a:t>
           </a:r>
         </a:p>
       </dsp:txBody>
@@ -3354,12 +5261,12 @@
         <a:fontRef idx="minor"/>
       </dsp:style>
       <dsp:txBody>
-        <a:bodyPr spcFirstLastPara="0" vert="horz" wrap="square" lIns="27940" tIns="6985" rIns="27940" bIns="6985" numCol="1" spcCol="1270" anchor="ctr" anchorCtr="0">
+        <a:bodyPr spcFirstLastPara="0" vert="horz" wrap="square" lIns="25400" tIns="6350" rIns="25400" bIns="6350" numCol="1" spcCol="1270" anchor="ctr" anchorCtr="0">
           <a:noAutofit/>
         </a:bodyPr>
         <a:lstStyle/>
         <a:p>
-          <a:pPr lvl="0" algn="r" defTabSz="488950">
+          <a:pPr lvl="0" algn="r" defTabSz="444500">
             <a:lnSpc>
               <a:spcPct val="90000"/>
             </a:lnSpc>
@@ -3371,8 +5278,8 @@
             </a:spcAft>
           </a:pPr>
           <a:r>
-            <a:rPr lang="fr-FR" sz="1100" kern="1200"/>
-            <a:t>EL PRAKITO</a:t>
+            <a:rPr lang="fr-FR" sz="1000" kern="1200"/>
+            <a:t>Thomas PRAK</a:t>
           </a:r>
         </a:p>
       </dsp:txBody>
@@ -3466,7 +5373,7 @@
           </a:pPr>
           <a:r>
             <a:rPr lang="fr-FR" sz="1600" kern="1200"/>
-            <a:t>Dessiner sur le pc</a:t>
+            <a:t>Client</a:t>
           </a:r>
         </a:p>
       </dsp:txBody>
@@ -3523,12 +5430,12 @@
         <a:fontRef idx="minor"/>
       </dsp:style>
       <dsp:txBody>
-        <a:bodyPr spcFirstLastPara="0" vert="horz" wrap="square" lIns="27940" tIns="6985" rIns="27940" bIns="6985" numCol="1" spcCol="1270" anchor="ctr" anchorCtr="0">
+        <a:bodyPr spcFirstLastPara="0" vert="horz" wrap="square" lIns="20320" tIns="5080" rIns="20320" bIns="5080" numCol="1" spcCol="1270" anchor="ctr" anchorCtr="0">
           <a:noAutofit/>
         </a:bodyPr>
         <a:lstStyle/>
         <a:p>
-          <a:pPr lvl="0" algn="r" defTabSz="488950">
+          <a:pPr lvl="0" algn="r" defTabSz="355600">
             <a:lnSpc>
               <a:spcPct val="90000"/>
             </a:lnSpc>
@@ -3539,7 +5446,10 @@
               <a:spcPct val="35000"/>
             </a:spcAft>
           </a:pPr>
-          <a:endParaRPr lang="fr-FR" sz="1100" kern="1200"/>
+          <a:r>
+            <a:rPr lang="fr-FR" sz="800" kern="1200"/>
+            <a:t>Justine SABBATIER</a:t>
+          </a:r>
         </a:p>
       </dsp:txBody>
       <dsp:txXfrm>
@@ -3632,7 +5542,7 @@
           </a:pPr>
           <a:r>
             <a:rPr lang="fr-FR" sz="1600" kern="1200"/>
-            <a:t>Detection</a:t>
+            <a:t>Arduino</a:t>
           </a:r>
         </a:p>
       </dsp:txBody>
@@ -3689,12 +5599,12 @@
         <a:fontRef idx="minor"/>
       </dsp:style>
       <dsp:txBody>
-        <a:bodyPr spcFirstLastPara="0" vert="horz" wrap="square" lIns="27940" tIns="6985" rIns="27940" bIns="6985" numCol="1" spcCol="1270" anchor="ctr" anchorCtr="0">
+        <a:bodyPr spcFirstLastPara="0" vert="horz" wrap="square" lIns="17780" tIns="4445" rIns="17780" bIns="4445" numCol="1" spcCol="1270" anchor="ctr" anchorCtr="0">
           <a:noAutofit/>
         </a:bodyPr>
         <a:lstStyle/>
         <a:p>
-          <a:pPr lvl="0" algn="r" defTabSz="488950">
+          <a:pPr lvl="0" algn="r" defTabSz="311150">
             <a:lnSpc>
               <a:spcPct val="90000"/>
             </a:lnSpc>
@@ -3705,7 +5615,10 @@
               <a:spcPct val="35000"/>
             </a:spcAft>
           </a:pPr>
-          <a:endParaRPr lang="fr-FR" sz="1100" kern="1200"/>
+          <a:r>
+            <a:rPr lang="fr-FR" sz="700" kern="1200"/>
+            <a:t>Mathias DA COSTA</a:t>
+          </a:r>
         </a:p>
       </dsp:txBody>
       <dsp:txXfrm>
@@ -3798,7 +5711,7 @@
           </a:pPr>
           <a:r>
             <a:rPr lang="fr-FR" sz="1600" kern="1200"/>
-            <a:t>Com pc arduino</a:t>
+            <a:t>Serveur Web</a:t>
           </a:r>
         </a:p>
       </dsp:txBody>
@@ -3871,7 +5784,10 @@
               <a:spcPct val="35000"/>
             </a:spcAft>
           </a:pPr>
-          <a:endParaRPr lang="fr-FR" sz="1100" kern="1200"/>
+          <a:r>
+            <a:rPr lang="fr-FR" sz="1100" kern="1200"/>
+            <a:t>Julien LOEVE</a:t>
+          </a:r>
         </a:p>
       </dsp:txBody>
       <dsp:txXfrm>

</xml_diff>